<commit_message>
read about ontology untill chapter 3
</commit_message>
<xml_diff>
--- a/COS4840/Notes/Notes.docx
+++ b/COS4840/Notes/Notes.docx
@@ -1,6 +1,6 @@
 
 <file path=word/document.xml><?xml version="1.0" encoding="utf-8"?>
-<w:document xmlns:wpc="http://schemas.microsoft.com/office/word/2010/wordprocessingCanvas" xmlns:cx="http://schemas.microsoft.com/office/drawing/2014/chartex" xmlns:cx1="http://schemas.microsoft.com/office/drawing/2015/9/8/chartex" xmlns:cx2="http://schemas.microsoft.com/office/drawing/2015/10/21/chartex" xmlns:cx3="http://schemas.microsoft.com/office/drawing/2016/5/9/chartex" xmlns:cx4="http://schemas.microsoft.com/office/drawing/2016/5/10/chartex" xmlns:cx5="http://schemas.microsoft.com/office/drawing/2016/5/11/chartex" xmlns:cx6="http://schemas.microsoft.com/office/drawing/2016/5/12/chartex" xmlns:cx7="http://schemas.microsoft.com/office/drawing/2016/5/13/chartex" xmlns:cx8="http://schemas.microsoft.com/office/drawing/2016/5/14/chartex" xmlns:mc="http://schemas.openxmlformats.org/markup-compatibility/2006" xmlns:aink="http://schemas.microsoft.com/office/drawing/2016/ink" xmlns:am3d="http://schemas.microsoft.com/office/drawing/2017/model3d" xmlns:o="urn:schemas-microsoft-com:office:office" xmlns:oel="http://schemas.microsoft.com/office/2019/extlst" xmlns:r="http://schemas.openxmlformats.org/officeDocument/2006/relationships" xmlns:m="http://schemas.openxmlformats.org/officeDocument/2006/math" xmlns:v="urn:schemas-microsoft-com:vml" xmlns:wp14="http://schemas.microsoft.com/office/word/2010/wordprocessingDrawing" xmlns:wp="http://schemas.openxmlformats.org/drawingml/2006/wordprocessingDrawing" xmlns:w10="urn:schemas-microsoft-com:office:word" xmlns:w="http://schemas.openxmlformats.org/wordprocessingml/2006/main" xmlns:w14="http://schemas.microsoft.com/office/word/2010/wordml" xmlns:w15="http://schemas.microsoft.com/office/word/2012/wordml" xmlns:w16cex="http://schemas.microsoft.com/office/word/2018/wordml/cex" xmlns:w16cid="http://schemas.microsoft.com/office/word/2016/wordml/cid" xmlns:w16="http://schemas.microsoft.com/office/word/2018/wordml" xmlns:w16sdtdh="http://schemas.microsoft.com/office/word/2020/wordml/sdtdatahash" xmlns:w16se="http://schemas.microsoft.com/office/word/2015/wordml/symex" xmlns:wpg="http://schemas.microsoft.com/office/word/2010/wordprocessingGroup" xmlns:wpi="http://schemas.microsoft.com/office/word/2010/wordprocessingInk" xmlns:wne="http://schemas.microsoft.com/office/word/2006/wordml" xmlns:wps="http://schemas.microsoft.com/office/word/2010/wordprocessingShape" mc:Ignorable="w14 w15 w16se w16cid w16 w16cex w16sdtdh wp14">
+<w:document xmlns:wpc="http://schemas.microsoft.com/office/word/2010/wordprocessingCanvas" xmlns:cx="http://schemas.microsoft.com/office/drawing/2014/chartex" xmlns:cx1="http://schemas.microsoft.com/office/drawing/2015/9/8/chartex" xmlns:cx2="http://schemas.microsoft.com/office/drawing/2015/10/21/chartex" xmlns:cx3="http://schemas.microsoft.com/office/drawing/2016/5/9/chartex" xmlns:cx4="http://schemas.microsoft.com/office/drawing/2016/5/10/chartex" xmlns:cx5="http://schemas.microsoft.com/office/drawing/2016/5/11/chartex" xmlns:cx6="http://schemas.microsoft.com/office/drawing/2016/5/12/chartex" xmlns:cx7="http://schemas.microsoft.com/office/drawing/2016/5/13/chartex" xmlns:cx8="http://schemas.microsoft.com/office/drawing/2016/5/14/chartex" xmlns:mc="http://schemas.openxmlformats.org/markup-compatibility/2006" xmlns:aink="http://schemas.microsoft.com/office/drawing/2016/ink" xmlns:am3d="http://schemas.microsoft.com/office/drawing/2017/model3d" xmlns:o="urn:schemas-microsoft-com:office:office" xmlns:oel="http://schemas.microsoft.com/office/2019/extlst" xmlns:r="http://schemas.openxmlformats.org/officeDocument/2006/relationships" xmlns:m="http://schemas.openxmlformats.org/officeDocument/2006/math" xmlns:v="urn:schemas-microsoft-com:vml" xmlns:wp14="http://schemas.microsoft.com/office/word/2010/wordprocessingDrawing" xmlns:wp="http://schemas.openxmlformats.org/drawingml/2006/wordprocessingDrawing" xmlns:w10="urn:schemas-microsoft-com:office:word" xmlns:w="http://schemas.openxmlformats.org/wordprocessingml/2006/main" xmlns:w14="http://schemas.microsoft.com/office/word/2010/wordml" xmlns:w15="http://schemas.microsoft.com/office/word/2012/wordml" xmlns:w16cex="http://schemas.microsoft.com/office/word/2018/wordml/cex" xmlns:w16cid="http://schemas.microsoft.com/office/word/2016/wordml/cid" xmlns:w16="http://schemas.microsoft.com/office/word/2018/wordml" xmlns:w16du="http://schemas.microsoft.com/office/word/2023/wordml/word16du" xmlns:w16sdtdh="http://schemas.microsoft.com/office/word/2020/wordml/sdtdatahash" xmlns:w16se="http://schemas.microsoft.com/office/word/2015/wordml/symex" xmlns:wpg="http://schemas.microsoft.com/office/word/2010/wordprocessingGroup" xmlns:wpi="http://schemas.microsoft.com/office/word/2010/wordprocessingInk" xmlns:wne="http://schemas.microsoft.com/office/word/2006/wordml" xmlns:wps="http://schemas.microsoft.com/office/word/2010/wordprocessingShape" mc:Ignorable="w14 w15 w16se w16cid w16 w16cex w16sdtdh w16du wp14">
   <w:body>
     <w:p>
       <w:r>
@@ -190,13 +190,8 @@
         <w:spacing w:before="100" w:beforeAutospacing="1" w:after="100" w:afterAutospacing="1" w:line="240" w:lineRule="auto"/>
       </w:pPr>
       <w:r>
-        <w:t xml:space="preserve">Bottom-up and top-down development of </w:t>
-      </w:r>
-      <w:proofErr w:type="gramStart"/>
-      <w:r>
-        <w:t>ontologies</w:t>
-      </w:r>
-      <w:proofErr w:type="gramEnd"/>
+        <w:t>Bottom-up and top-down development of ontologies</w:t>
+      </w:r>
     </w:p>
     <w:p>
       <w:pPr>
@@ -419,13 +414,8 @@
         </w:numPr>
       </w:pPr>
       <w:r>
-        <w:t xml:space="preserve">Two assessments are in the form of practical and theory </w:t>
-      </w:r>
-      <w:proofErr w:type="gramStart"/>
-      <w:r>
-        <w:t>test</w:t>
-      </w:r>
-      <w:proofErr w:type="gramEnd"/>
+        <w:t>Two assessments are in the form of practical and theory test</w:t>
+      </w:r>
     </w:p>
     <w:p>
       <w:pPr>
@@ -436,13 +426,8 @@
         </w:numPr>
       </w:pPr>
       <w:r>
-        <w:t xml:space="preserve">There is no supplementary </w:t>
-      </w:r>
-      <w:proofErr w:type="gramStart"/>
-      <w:r>
-        <w:t>exam</w:t>
-      </w:r>
-      <w:proofErr w:type="gramEnd"/>
+        <w:t>There is no supplementary exam</w:t>
+      </w:r>
     </w:p>
     <w:p>
       <w:pPr>
@@ -477,13 +462,7 @@
         </w:numPr>
       </w:pPr>
       <w:r>
-        <w:t xml:space="preserve">1 practical assignment </w:t>
-      </w:r>
-      <w:r>
-        <w:t>(compulsory)</w:t>
-      </w:r>
-      <w:r>
-        <w:t>.</w:t>
+        <w:t>1 practical assignment (compulsory).</w:t>
       </w:r>
     </w:p>
     <w:p>
@@ -760,6 +739,835 @@
       </w:tr>
     </w:tbl>
     <w:p/>
+    <w:p/>
+    <w:p>
+      <w:r>
+        <w:t>Lesson 2 Overview:</w:t>
+      </w:r>
+    </w:p>
+    <w:p>
+      <w:pPr>
+        <w:pStyle w:val="ListParagraph"/>
+        <w:numPr>
+          <w:ilvl w:val="0"/>
+          <w:numId w:val="6"/>
+        </w:numPr>
+      </w:pPr>
+      <w:r>
+        <w:t>Demonstrate an understanding of techniques and methodologies for developing ontologies.</w:t>
+      </w:r>
+    </w:p>
+    <w:p>
+      <w:pPr>
+        <w:pStyle w:val="ListParagraph"/>
+        <w:numPr>
+          <w:ilvl w:val="0"/>
+          <w:numId w:val="6"/>
+        </w:numPr>
+      </w:pPr>
+      <w:r>
+        <w:t>Develop an ontology following the Pizza ontology tutorial.</w:t>
+      </w:r>
+    </w:p>
+    <w:p>
+      <w:pPr>
+        <w:pStyle w:val="ListParagraph"/>
+        <w:numPr>
+          <w:ilvl w:val="0"/>
+          <w:numId w:val="6"/>
+        </w:numPr>
+      </w:pPr>
+      <w:r>
+        <w:t xml:space="preserve">Use the </w:t>
+      </w:r>
+      <w:r>
+        <w:rPr>
+          <w:b/>
+          <w:bCs/>
+          <w:highlight w:val="yellow"/>
+        </w:rPr>
+        <w:t>protégé ontology development environment</w:t>
+      </w:r>
+      <w:r>
+        <w:t xml:space="preserve"> to build an ontology.</w:t>
+      </w:r>
+    </w:p>
+    <w:p/>
+    <w:p>
+      <w:r>
+        <w:t xml:space="preserve">Lesson </w:t>
+      </w:r>
+      <w:r>
+        <w:t>3</w:t>
+      </w:r>
+      <w:r>
+        <w:t xml:space="preserve"> Overview:</w:t>
+      </w:r>
+    </w:p>
+    <w:p>
+      <w:pPr>
+        <w:pStyle w:val="ListParagraph"/>
+        <w:numPr>
+          <w:ilvl w:val="0"/>
+          <w:numId w:val="7"/>
+        </w:numPr>
+      </w:pPr>
+      <w:r>
+        <w:t>Critically analyse and evaluate existing ontologies.</w:t>
+      </w:r>
+    </w:p>
+    <w:p>
+      <w:pPr>
+        <w:pStyle w:val="ListParagraph"/>
+        <w:numPr>
+          <w:ilvl w:val="1"/>
+          <w:numId w:val="7"/>
+        </w:numPr>
+      </w:pPr>
+      <w:r>
+        <w:t>Evaluate the use of foundational ontologies in ontology development.</w:t>
+      </w:r>
+    </w:p>
+    <w:p>
+      <w:pPr>
+        <w:pStyle w:val="ListParagraph"/>
+        <w:numPr>
+          <w:ilvl w:val="1"/>
+          <w:numId w:val="7"/>
+        </w:numPr>
+      </w:pPr>
+      <w:r>
+        <w:t>Distinguish between types of part-whole relationships.</w:t>
+      </w:r>
+    </w:p>
+    <w:p>
+      <w:r>
+        <w:t>Lesson 3 and Lesson 4 are going to cover assignment 2:</w:t>
+      </w:r>
+    </w:p>
+    <w:p/>
+    <w:p>
+      <w:r>
+        <w:t>About the Tutorial letter:</w:t>
+      </w:r>
+    </w:p>
+    <w:p>
+      <w:r>
+        <w:t>Chapter 1:</w:t>
+      </w:r>
+    </w:p>
+    <w:p>
+      <w:r>
+        <w:t>Conventions:</w:t>
+      </w:r>
+    </w:p>
+    <w:p>
+      <w:pPr>
+        <w:pStyle w:val="ListParagraph"/>
+        <w:numPr>
+          <w:ilvl w:val="0"/>
+          <w:numId w:val="7"/>
+        </w:numPr>
+      </w:pPr>
+      <w:r>
+        <w:rPr>
+          <w:b/>
+          <w:bCs/>
+        </w:rPr>
+        <w:t>Class, property</w:t>
+      </w:r>
+      <w:r>
+        <w:t>, rule and individual names (</w:t>
+      </w:r>
+      <w:r>
+        <w:rPr>
+          <w:b/>
+          <w:bCs/>
+          <w:i/>
+          <w:iCs/>
+        </w:rPr>
+        <w:t>Entity</w:t>
+      </w:r>
+      <w:r>
+        <w:t xml:space="preserve">) are written in </w:t>
+      </w:r>
+      <w:r>
+        <w:rPr>
+          <w:b/>
+          <w:bCs/>
+        </w:rPr>
+        <w:t>Consolas</w:t>
+      </w:r>
+      <w:r>
+        <w:t xml:space="preserve"> font.</w:t>
+      </w:r>
+    </w:p>
+    <w:p>
+      <w:pPr>
+        <w:pStyle w:val="ListParagraph"/>
+        <w:numPr>
+          <w:ilvl w:val="0"/>
+          <w:numId w:val="7"/>
+        </w:numPr>
+      </w:pPr>
+      <w:r>
+        <w:rPr>
+          <w:b/>
+          <w:bCs/>
+          <w:u w:val="single"/>
+        </w:rPr>
+        <w:t>Individual and classes</w:t>
+      </w:r>
+      <w:r>
+        <w:t xml:space="preserve"> can also be referred to as </w:t>
+      </w:r>
+      <w:r>
+        <w:rPr>
+          <w:b/>
+          <w:bCs/>
+        </w:rPr>
+        <w:t>objects</w:t>
+      </w:r>
+      <w:r>
+        <w:t>.</w:t>
+      </w:r>
+    </w:p>
+    <w:p>
+      <w:pPr>
+        <w:pStyle w:val="ListParagraph"/>
+        <w:numPr>
+          <w:ilvl w:val="0"/>
+          <w:numId w:val="7"/>
+        </w:numPr>
+      </w:pPr>
+      <w:r>
+        <w:rPr>
+          <w:b/>
+          <w:bCs/>
+          <w:u w:val="single"/>
+        </w:rPr>
+        <w:t>Highlighted sections</w:t>
+      </w:r>
+      <w:r>
+        <w:t xml:space="preserve"> are for tabs, views, menu selections, buttons and text entry.</w:t>
+      </w:r>
+    </w:p>
+    <w:p/>
+    <w:p>
+      <w:r>
+        <w:t>Chapter 2</w:t>
+      </w:r>
+      <w:r>
+        <w:t xml:space="preserve"> – Requirements and the Protégé User Interface</w:t>
+      </w:r>
+      <w:r>
+        <w:t>:</w:t>
+      </w:r>
+    </w:p>
+    <w:p/>
+    <w:p>
+      <w:r>
+        <w:t>Chapter 3 – What are OWL Ontologies:</w:t>
+      </w:r>
+    </w:p>
+    <w:p>
+      <w:pPr>
+        <w:pStyle w:val="ListParagraph"/>
+        <w:numPr>
+          <w:ilvl w:val="0"/>
+          <w:numId w:val="8"/>
+        </w:numPr>
+      </w:pPr>
+      <w:r>
+        <w:t xml:space="preserve">Ontologies </w:t>
+      </w:r>
+      <w:r>
+        <w:rPr>
+          <w:b/>
+          <w:bCs/>
+        </w:rPr>
+        <w:t>are used to capture knowledge</w:t>
+      </w:r>
+      <w:r>
+        <w:t xml:space="preserve"> about some domain of interest.</w:t>
+      </w:r>
+    </w:p>
+    <w:p>
+      <w:pPr>
+        <w:pStyle w:val="ListParagraph"/>
+        <w:numPr>
+          <w:ilvl w:val="0"/>
+          <w:numId w:val="8"/>
+        </w:numPr>
+      </w:pPr>
+      <w:r>
+        <w:t xml:space="preserve">Ontology </w:t>
+      </w:r>
+      <w:r>
+        <w:rPr>
+          <w:b/>
+          <w:bCs/>
+        </w:rPr>
+        <w:t>describes the concepts</w:t>
+      </w:r>
+      <w:r>
+        <w:t xml:space="preserve"> in the domain and also </w:t>
+      </w:r>
+      <w:r>
+        <w:rPr>
+          <w:b/>
+          <w:bCs/>
+        </w:rPr>
+        <w:t>the relationships that hold</w:t>
+      </w:r>
+      <w:r>
+        <w:t xml:space="preserve"> between those concepts.</w:t>
+      </w:r>
+    </w:p>
+    <w:p>
+      <w:pPr>
+        <w:pStyle w:val="ListParagraph"/>
+        <w:numPr>
+          <w:ilvl w:val="0"/>
+          <w:numId w:val="8"/>
+        </w:numPr>
+      </w:pPr>
+      <w:r>
+        <w:lastRenderedPageBreak/>
+        <w:t xml:space="preserve">We do have different types of ontologies and OWL from </w:t>
+      </w:r>
+      <w:r>
+        <w:rPr>
+          <w:b/>
+          <w:bCs/>
+        </w:rPr>
+        <w:t>Worl</w:t>
+      </w:r>
+      <w:r>
+        <w:rPr>
+          <w:b/>
+          <w:bCs/>
+        </w:rPr>
+        <w:t>d</w:t>
+      </w:r>
+      <w:r>
+        <w:rPr>
+          <w:b/>
+          <w:bCs/>
+        </w:rPr>
+        <w:t xml:space="preserve"> Wide Web Consortium (W3C)</w:t>
+      </w:r>
+      <w:r>
+        <w:t xml:space="preserve"> Is the most recent development in standard ontology language.</w:t>
+      </w:r>
+    </w:p>
+    <w:p>
+      <w:pPr>
+        <w:pStyle w:val="ListParagraph"/>
+        <w:numPr>
+          <w:ilvl w:val="0"/>
+          <w:numId w:val="8"/>
+        </w:numPr>
+      </w:pPr>
+      <w:r>
+        <w:t xml:space="preserve">OWL makes it possible </w:t>
+      </w:r>
+      <w:r>
+        <w:rPr>
+          <w:b/>
+          <w:bCs/>
+        </w:rPr>
+        <w:t>to describe concepts</w:t>
+      </w:r>
+      <w:r>
+        <w:t xml:space="preserve"> in an unambiguous manner based on set theory and logic.</w:t>
+      </w:r>
+    </w:p>
+    <w:p>
+      <w:r>
+        <w:t xml:space="preserve">3.1 </w:t>
+      </w:r>
+      <w:r>
+        <w:rPr>
+          <w:b/>
+          <w:bCs/>
+        </w:rPr>
+        <w:t>Components of OWL Ontologies</w:t>
+      </w:r>
+      <w:r>
+        <w:t>:</w:t>
+      </w:r>
+    </w:p>
+    <w:p>
+      <w:pPr>
+        <w:pStyle w:val="ListParagraph"/>
+        <w:numPr>
+          <w:ilvl w:val="0"/>
+          <w:numId w:val="9"/>
+        </w:numPr>
+      </w:pPr>
+      <w:r>
+        <w:t xml:space="preserve">An OWL ontology consists of </w:t>
+      </w:r>
+      <w:r>
+        <w:rPr>
+          <w:b/>
+          <w:bCs/>
+        </w:rPr>
+        <w:t>Classes</w:t>
+      </w:r>
+      <w:r>
+        <w:t xml:space="preserve">, </w:t>
+      </w:r>
+      <w:r>
+        <w:rPr>
+          <w:b/>
+          <w:bCs/>
+        </w:rPr>
+        <w:t>Properties</w:t>
+      </w:r>
+      <w:r>
+        <w:t xml:space="preserve">, and </w:t>
+      </w:r>
+      <w:r>
+        <w:rPr>
+          <w:b/>
+          <w:bCs/>
+        </w:rPr>
+        <w:t>Individuals</w:t>
+      </w:r>
+      <w:r>
+        <w:t>.</w:t>
+      </w:r>
+    </w:p>
+    <w:p>
+      <w:pPr>
+        <w:pStyle w:val="ListParagraph"/>
+        <w:numPr>
+          <w:ilvl w:val="0"/>
+          <w:numId w:val="9"/>
+        </w:numPr>
+      </w:pPr>
+      <w:r>
+        <w:t xml:space="preserve">OWL Ontologies are an </w:t>
+      </w:r>
+      <w:r>
+        <w:rPr>
+          <w:b/>
+          <w:bCs/>
+        </w:rPr>
+        <w:t>implementation of Description Logic</w:t>
+      </w:r>
+      <w:r>
+        <w:t xml:space="preserve"> (DL) which is a decidable subset of First Order Logic.</w:t>
+      </w:r>
+    </w:p>
+    <w:p>
+      <w:pPr>
+        <w:ind w:left="360"/>
+      </w:pPr>
+      <w:r>
+        <w:t>Note:</w:t>
+      </w:r>
+    </w:p>
+    <w:p>
+      <w:pPr>
+        <w:pStyle w:val="ListParagraph"/>
+        <w:numPr>
+          <w:ilvl w:val="0"/>
+          <w:numId w:val="10"/>
+        </w:numPr>
+      </w:pPr>
+      <w:r>
+        <w:t xml:space="preserve">A </w:t>
+      </w:r>
+      <w:r>
+        <w:rPr>
+          <w:b/>
+          <w:bCs/>
+        </w:rPr>
+        <w:t>class</w:t>
+      </w:r>
+      <w:r>
+        <w:t xml:space="preserve"> in OWL is a </w:t>
+      </w:r>
+      <w:r>
+        <w:rPr>
+          <w:b/>
+          <w:bCs/>
+        </w:rPr>
+        <w:t>set</w:t>
+      </w:r>
+      <w:r>
+        <w:t>.</w:t>
+      </w:r>
+    </w:p>
+    <w:p>
+      <w:pPr>
+        <w:pStyle w:val="ListParagraph"/>
+        <w:numPr>
+          <w:ilvl w:val="0"/>
+          <w:numId w:val="10"/>
+        </w:numPr>
+      </w:pPr>
+      <w:r>
+        <w:t xml:space="preserve">A </w:t>
+      </w:r>
+      <w:r>
+        <w:rPr>
+          <w:b/>
+          <w:bCs/>
+        </w:rPr>
+        <w:t>property</w:t>
+      </w:r>
+      <w:r>
+        <w:t xml:space="preserve"> in OWL is a </w:t>
+      </w:r>
+      <w:r>
+        <w:rPr>
+          <w:b/>
+          <w:bCs/>
+        </w:rPr>
+        <w:t>binary relation</w:t>
+      </w:r>
+      <w:r>
+        <w:t>.</w:t>
+      </w:r>
+    </w:p>
+    <w:p>
+      <w:pPr>
+        <w:pStyle w:val="ListParagraph"/>
+        <w:numPr>
+          <w:ilvl w:val="0"/>
+          <w:numId w:val="10"/>
+        </w:numPr>
+      </w:pPr>
+      <w:r>
+        <w:t xml:space="preserve">An </w:t>
+      </w:r>
+      <w:r>
+        <w:rPr>
+          <w:b/>
+          <w:bCs/>
+        </w:rPr>
+        <w:t>Individual</w:t>
+      </w:r>
+      <w:r>
+        <w:t xml:space="preserve"> is an </w:t>
+      </w:r>
+      <w:r>
+        <w:rPr>
+          <w:b/>
+          <w:bCs/>
+        </w:rPr>
+        <w:t>element of a set</w:t>
+      </w:r>
+      <w:r>
+        <w:t>.</w:t>
+      </w:r>
+    </w:p>
+    <w:p>
+      <w:r>
+        <w:t>3.1.1 Individuals:</w:t>
+      </w:r>
+    </w:p>
+    <w:p>
+      <w:pPr>
+        <w:pStyle w:val="ListParagraph"/>
+        <w:numPr>
+          <w:ilvl w:val="0"/>
+          <w:numId w:val="11"/>
+        </w:numPr>
+      </w:pPr>
+      <w:r>
+        <w:t>Individuals represent objects in the domain of interest.</w:t>
+      </w:r>
+    </w:p>
+    <w:p>
+      <w:pPr>
+        <w:pStyle w:val="ListParagraph"/>
+        <w:numPr>
+          <w:ilvl w:val="0"/>
+          <w:numId w:val="11"/>
+        </w:numPr>
+      </w:pPr>
+      <w:r>
+        <w:t>OWL does not use Unique Name Assumption (UNA) which means that two different names could actually refer to the same individual.</w:t>
+      </w:r>
+    </w:p>
+    <w:p>
+      <w:pPr>
+        <w:pStyle w:val="ListParagraph"/>
+        <w:numPr>
+          <w:ilvl w:val="0"/>
+          <w:numId w:val="11"/>
+        </w:numPr>
+      </w:pPr>
+      <w:r>
+        <w:t>In OWL, it must be explicitly stated that individuals are the same as each other or of different from each other.</w:t>
+      </w:r>
+    </w:p>
+    <w:p>
+      <w:pPr>
+        <w:pStyle w:val="ListParagraph"/>
+        <w:numPr>
+          <w:ilvl w:val="0"/>
+          <w:numId w:val="11"/>
+        </w:numPr>
+      </w:pPr>
+      <w:r>
+        <w:t xml:space="preserve">In this tutorial we represent individuals as diamonds. </w:t>
+      </w:r>
+      <w:r>
+        <w:rPr>
+          <w:noProof/>
+        </w:rPr>
+        <w:drawing>
+          <wp:inline distT="0" distB="0" distL="0" distR="0" wp14:anchorId="7BE6EBB1" wp14:editId="69037372">
+            <wp:extent cx="2491740" cy="1383170"/>
+            <wp:effectExtent l="0" t="0" r="0" b="0"/>
+            <wp:docPr id="1245155378" name="Picture 1"/>
+            <wp:cNvGraphicFramePr>
+              <a:graphicFrameLocks xmlns:a="http://schemas.openxmlformats.org/drawingml/2006/main" noChangeAspect="1"/>
+            </wp:cNvGraphicFramePr>
+            <a:graphic xmlns:a="http://schemas.openxmlformats.org/drawingml/2006/main">
+              <a:graphicData uri="http://schemas.openxmlformats.org/drawingml/2006/picture">
+                <pic:pic xmlns:pic="http://schemas.openxmlformats.org/drawingml/2006/picture">
+                  <pic:nvPicPr>
+                    <pic:cNvPr id="1245155378" name=""/>
+                    <pic:cNvPicPr/>
+                  </pic:nvPicPr>
+                  <pic:blipFill>
+                    <a:blip r:embed="rId11"/>
+                    <a:stretch>
+                      <a:fillRect/>
+                    </a:stretch>
+                  </pic:blipFill>
+                  <pic:spPr>
+                    <a:xfrm>
+                      <a:off x="0" y="0"/>
+                      <a:ext cx="2516349" cy="1396830"/>
+                    </a:xfrm>
+                    <a:prstGeom prst="rect">
+                      <a:avLst/>
+                    </a:prstGeom>
+                  </pic:spPr>
+                </pic:pic>
+              </a:graphicData>
+            </a:graphic>
+          </wp:inline>
+        </w:drawing>
+      </w:r>
+    </w:p>
+    <w:p>
+      <w:pPr>
+        <w:pStyle w:val="ListParagraph"/>
+        <w:numPr>
+          <w:ilvl w:val="0"/>
+          <w:numId w:val="11"/>
+        </w:numPr>
+      </w:pPr>
+      <w:r>
+        <w:t>Individuals are also known as instances. Individuals can be referred to as instances of classes.</w:t>
+      </w:r>
+    </w:p>
+    <w:p>
+      <w:r>
+        <w:t>3.1.2 Properties:</w:t>
+      </w:r>
+    </w:p>
+    <w:p>
+      <w:pPr>
+        <w:pStyle w:val="ListParagraph"/>
+        <w:numPr>
+          <w:ilvl w:val="0"/>
+          <w:numId w:val="12"/>
+        </w:numPr>
+      </w:pPr>
+      <w:r>
+        <w:t xml:space="preserve">Properties are binary relations between individuals. Properties link two individuals together. </w:t>
+      </w:r>
+      <w:proofErr w:type="spellStart"/>
+      <w:r>
+        <w:t>e.g</w:t>
+      </w:r>
+      <w:proofErr w:type="spellEnd"/>
+      <w:r>
+        <w:t xml:space="preserve"> </w:t>
+      </w:r>
+      <w:proofErr w:type="spellStart"/>
+      <w:r>
+        <w:rPr>
+          <w:b/>
+          <w:bCs/>
+        </w:rPr>
+        <w:t>hasChild</w:t>
+      </w:r>
+      <w:proofErr w:type="spellEnd"/>
+      <w:r>
+        <w:t xml:space="preserve"> might link the individual </w:t>
+      </w:r>
+      <w:r>
+        <w:rPr>
+          <w:b/>
+          <w:bCs/>
+        </w:rPr>
+        <w:t>Michael</w:t>
+      </w:r>
+      <w:r>
+        <w:t xml:space="preserve"> to the individual </w:t>
+      </w:r>
+      <w:r>
+        <w:rPr>
+          <w:b/>
+          <w:bCs/>
+        </w:rPr>
+        <w:t>Oriana</w:t>
+      </w:r>
+      <w:r>
+        <w:t>.</w:t>
+      </w:r>
+    </w:p>
+    <w:p>
+      <w:pPr>
+        <w:pStyle w:val="ListParagraph"/>
+        <w:numPr>
+          <w:ilvl w:val="0"/>
+          <w:numId w:val="12"/>
+        </w:numPr>
+      </w:pPr>
+      <w:r>
+        <w:lastRenderedPageBreak/>
+        <w:t xml:space="preserve">Properties can have inverse. E.g. Inverse of </w:t>
+      </w:r>
+      <w:proofErr w:type="spellStart"/>
+      <w:r>
+        <w:rPr>
+          <w:b/>
+          <w:bCs/>
+        </w:rPr>
+        <w:t>hasChild</w:t>
+      </w:r>
+      <w:proofErr w:type="spellEnd"/>
+      <w:r>
+        <w:t xml:space="preserve"> is </w:t>
+      </w:r>
+      <w:proofErr w:type="spellStart"/>
+      <w:r>
+        <w:rPr>
+          <w:b/>
+          <w:bCs/>
+        </w:rPr>
+        <w:t>hasParent</w:t>
+      </w:r>
+      <w:proofErr w:type="spellEnd"/>
+      <w:r>
+        <w:t>.</w:t>
+      </w:r>
+      <w:r>
+        <w:rPr>
+          <w:noProof/>
+        </w:rPr>
+        <w:t xml:space="preserve"> </w:t>
+      </w:r>
+      <w:r>
+        <w:rPr>
+          <w:noProof/>
+        </w:rPr>
+        <w:drawing>
+          <wp:inline distT="0" distB="0" distL="0" distR="0" wp14:anchorId="2DD63B79" wp14:editId="13BEE0A4">
+            <wp:extent cx="3771900" cy="2933700"/>
+            <wp:effectExtent l="0" t="0" r="0" b="0"/>
+            <wp:docPr id="1033287255" name="Picture 1" descr="A diagram of a diagram&#10;&#10;Description automatically generated"/>
+            <wp:cNvGraphicFramePr>
+              <a:graphicFrameLocks xmlns:a="http://schemas.openxmlformats.org/drawingml/2006/main" noChangeAspect="1"/>
+            </wp:cNvGraphicFramePr>
+            <a:graphic xmlns:a="http://schemas.openxmlformats.org/drawingml/2006/main">
+              <a:graphicData uri="http://schemas.openxmlformats.org/drawingml/2006/picture">
+                <pic:pic xmlns:pic="http://schemas.openxmlformats.org/drawingml/2006/picture">
+                  <pic:nvPicPr>
+                    <pic:cNvPr id="1033287255" name="Picture 1" descr="A diagram of a diagram&#10;&#10;Description automatically generated"/>
+                    <pic:cNvPicPr/>
+                  </pic:nvPicPr>
+                  <pic:blipFill rotWithShape="1">
+                    <a:blip r:embed="rId12"/>
+                    <a:srcRect l="17028" t="3266" r="3454" b="6939"/>
+                    <a:stretch/>
+                  </pic:blipFill>
+                  <pic:spPr bwMode="auto">
+                    <a:xfrm>
+                      <a:off x="0" y="0"/>
+                      <a:ext cx="3771900" cy="2933700"/>
+                    </a:xfrm>
+                    <a:prstGeom prst="rect">
+                      <a:avLst/>
+                    </a:prstGeom>
+                    <a:ln>
+                      <a:noFill/>
+                    </a:ln>
+                    <a:extLst>
+                      <a:ext uri="{53640926-AAD7-44D8-BBD7-CCE9431645EC}">
+                        <a14:shadowObscured xmlns:a14="http://schemas.microsoft.com/office/drawing/2010/main"/>
+                      </a:ext>
+                    </a:extLst>
+                  </pic:spPr>
+                </pic:pic>
+              </a:graphicData>
+            </a:graphic>
+          </wp:inline>
+        </w:drawing>
+      </w:r>
+    </w:p>
+    <w:p>
+      <w:r>
+        <w:t>3.1.3 Classes:</w:t>
+      </w:r>
+    </w:p>
+    <w:p>
+      <w:pPr>
+        <w:pStyle w:val="ListParagraph"/>
+        <w:numPr>
+          <w:ilvl w:val="0"/>
+          <w:numId w:val="13"/>
+        </w:numPr>
+      </w:pPr>
+      <w:r>
+        <w:t>OWL classes are sets that contain individuals.</w:t>
+      </w:r>
+    </w:p>
+    <w:p>
+      <w:pPr>
+        <w:pStyle w:val="ListParagraph"/>
+        <w:numPr>
+          <w:ilvl w:val="0"/>
+          <w:numId w:val="13"/>
+        </w:numPr>
+      </w:pPr>
+      <w:r>
+        <w:t>Classes may be organized into a superclass-subclass hierarchy which is also known as a taxonomy.</w:t>
+      </w:r>
+    </w:p>
+    <w:p>
+      <w:pPr>
+        <w:pStyle w:val="ListParagraph"/>
+        <w:numPr>
+          <w:ilvl w:val="0"/>
+          <w:numId w:val="13"/>
+        </w:numPr>
+      </w:pPr>
+      <w:r>
+        <w:t>Classes are represented as ovals, like sets in Venn diagrams.</w:t>
+      </w:r>
+    </w:p>
+    <w:p/>
+    <w:p>
+      <w:r>
+        <w:t>Chapter 4: Building an OWL Ontology:</w:t>
+      </w:r>
+    </w:p>
+    <w:p/>
+    <w:p/>
+    <w:p/>
     <w:sectPr>
       <w:pgSz w:w="11906" w:h="16838"/>
       <w:pgMar w:top="1440" w:right="1440" w:bottom="1440" w:left="1440" w:header="708" w:footer="708" w:gutter="0"/>
@@ -771,8 +1579,121 @@
 </file>
 
 <file path=word/numbering.xml><?xml version="1.0" encoding="utf-8"?>
-<w:numbering xmlns:wpc="http://schemas.microsoft.com/office/word/2010/wordprocessingCanvas" xmlns:cx="http://schemas.microsoft.com/office/drawing/2014/chartex" xmlns:cx1="http://schemas.microsoft.com/office/drawing/2015/9/8/chartex" xmlns:cx2="http://schemas.microsoft.com/office/drawing/2015/10/21/chartex" xmlns:cx3="http://schemas.microsoft.com/office/drawing/2016/5/9/chartex" xmlns:cx4="http://schemas.microsoft.com/office/drawing/2016/5/10/chartex" xmlns:cx5="http://schemas.microsoft.com/office/drawing/2016/5/11/chartex" xmlns:cx6="http://schemas.microsoft.com/office/drawing/2016/5/12/chartex" xmlns:cx7="http://schemas.microsoft.com/office/drawing/2016/5/13/chartex" xmlns:cx8="http://schemas.microsoft.com/office/drawing/2016/5/14/chartex" xmlns:mc="http://schemas.openxmlformats.org/markup-compatibility/2006" xmlns:aink="http://schemas.microsoft.com/office/drawing/2016/ink" xmlns:am3d="http://schemas.microsoft.com/office/drawing/2017/model3d" xmlns:o="urn:schemas-microsoft-com:office:office" xmlns:oel="http://schemas.microsoft.com/office/2019/extlst" xmlns:r="http://schemas.openxmlformats.org/officeDocument/2006/relationships" xmlns:m="http://schemas.openxmlformats.org/officeDocument/2006/math" xmlns:v="urn:schemas-microsoft-com:vml" xmlns:wp14="http://schemas.microsoft.com/office/word/2010/wordprocessingDrawing" xmlns:wp="http://schemas.openxmlformats.org/drawingml/2006/wordprocessingDrawing" xmlns:w10="urn:schemas-microsoft-com:office:word" xmlns:w="http://schemas.openxmlformats.org/wordprocessingml/2006/main" xmlns:w14="http://schemas.microsoft.com/office/word/2010/wordml" xmlns:w15="http://schemas.microsoft.com/office/word/2012/wordml" xmlns:w16cex="http://schemas.microsoft.com/office/word/2018/wordml/cex" xmlns:w16cid="http://schemas.microsoft.com/office/word/2016/wordml/cid" xmlns:w16="http://schemas.microsoft.com/office/word/2018/wordml" xmlns:w16sdtdh="http://schemas.microsoft.com/office/word/2020/wordml/sdtdatahash" xmlns:w16se="http://schemas.microsoft.com/office/word/2015/wordml/symex" xmlns:wpg="http://schemas.microsoft.com/office/word/2010/wordprocessingGroup" xmlns:wpi="http://schemas.microsoft.com/office/word/2010/wordprocessingInk" xmlns:wne="http://schemas.microsoft.com/office/word/2006/wordml" xmlns:wps="http://schemas.microsoft.com/office/word/2010/wordprocessingShape" mc:Ignorable="w14 w15 w16se w16cid w16 w16cex w16sdtdh wp14">
+<w:numbering xmlns:wpc="http://schemas.microsoft.com/office/word/2010/wordprocessingCanvas" xmlns:cx="http://schemas.microsoft.com/office/drawing/2014/chartex" xmlns:cx1="http://schemas.microsoft.com/office/drawing/2015/9/8/chartex" xmlns:cx2="http://schemas.microsoft.com/office/drawing/2015/10/21/chartex" xmlns:cx3="http://schemas.microsoft.com/office/drawing/2016/5/9/chartex" xmlns:cx4="http://schemas.microsoft.com/office/drawing/2016/5/10/chartex" xmlns:cx5="http://schemas.microsoft.com/office/drawing/2016/5/11/chartex" xmlns:cx6="http://schemas.microsoft.com/office/drawing/2016/5/12/chartex" xmlns:cx7="http://schemas.microsoft.com/office/drawing/2016/5/13/chartex" xmlns:cx8="http://schemas.microsoft.com/office/drawing/2016/5/14/chartex" xmlns:mc="http://schemas.openxmlformats.org/markup-compatibility/2006" xmlns:aink="http://schemas.microsoft.com/office/drawing/2016/ink" xmlns:am3d="http://schemas.microsoft.com/office/drawing/2017/model3d" xmlns:o="urn:schemas-microsoft-com:office:office" xmlns:oel="http://schemas.microsoft.com/office/2019/extlst" xmlns:r="http://schemas.openxmlformats.org/officeDocument/2006/relationships" xmlns:m="http://schemas.openxmlformats.org/officeDocument/2006/math" xmlns:v="urn:schemas-microsoft-com:vml" xmlns:wp14="http://schemas.microsoft.com/office/word/2010/wordprocessingDrawing" xmlns:wp="http://schemas.openxmlformats.org/drawingml/2006/wordprocessingDrawing" xmlns:w10="urn:schemas-microsoft-com:office:word" xmlns:w="http://schemas.openxmlformats.org/wordprocessingml/2006/main" xmlns:w14="http://schemas.microsoft.com/office/word/2010/wordml" xmlns:w15="http://schemas.microsoft.com/office/word/2012/wordml" xmlns:w16cex="http://schemas.microsoft.com/office/word/2018/wordml/cex" xmlns:w16cid="http://schemas.microsoft.com/office/word/2016/wordml/cid" xmlns:w16="http://schemas.microsoft.com/office/word/2018/wordml" xmlns:w16du="http://schemas.microsoft.com/office/word/2023/wordml/word16du" xmlns:w16sdtdh="http://schemas.microsoft.com/office/word/2020/wordml/sdtdatahash" xmlns:w16se="http://schemas.microsoft.com/office/word/2015/wordml/symex" xmlns:wpg="http://schemas.microsoft.com/office/word/2010/wordprocessingGroup" xmlns:wpi="http://schemas.microsoft.com/office/word/2010/wordprocessingInk" xmlns:wne="http://schemas.microsoft.com/office/word/2006/wordml" xmlns:wps="http://schemas.microsoft.com/office/word/2010/wordprocessingShape" mc:Ignorable="w14 w15 w16se w16cid w16 w16cex w16sdtdh w16du wp14">
   <w:abstractNum w:abstractNumId="0" w15:restartNumberingAfterBreak="0">
+    <w:nsid w:val="02A17ED6"/>
+    <w:multiLevelType w:val="hybridMultilevel"/>
+    <w:tmpl w:val="62D84F44"/>
+    <w:lvl w:ilvl="0" w:tplc="1C090001">
+      <w:start w:val="1"/>
+      <w:numFmt w:val="bullet"/>
+      <w:lvlText w:val=""/>
+      <w:lvlJc w:val="left"/>
+      <w:pPr>
+        <w:ind w:left="1080" w:hanging="360"/>
+      </w:pPr>
+      <w:rPr>
+        <w:rFonts w:ascii="Symbol" w:hAnsi="Symbol" w:hint="default"/>
+      </w:rPr>
+    </w:lvl>
+    <w:lvl w:ilvl="1" w:tplc="1C090003" w:tentative="1">
+      <w:start w:val="1"/>
+      <w:numFmt w:val="bullet"/>
+      <w:lvlText w:val="o"/>
+      <w:lvlJc w:val="left"/>
+      <w:pPr>
+        <w:ind w:left="1800" w:hanging="360"/>
+      </w:pPr>
+      <w:rPr>
+        <w:rFonts w:ascii="Courier New" w:hAnsi="Courier New" w:cs="Courier New" w:hint="default"/>
+      </w:rPr>
+    </w:lvl>
+    <w:lvl w:ilvl="2" w:tplc="1C090005" w:tentative="1">
+      <w:start w:val="1"/>
+      <w:numFmt w:val="bullet"/>
+      <w:lvlText w:val=""/>
+      <w:lvlJc w:val="left"/>
+      <w:pPr>
+        <w:ind w:left="2520" w:hanging="360"/>
+      </w:pPr>
+      <w:rPr>
+        <w:rFonts w:ascii="Wingdings" w:hAnsi="Wingdings" w:hint="default"/>
+      </w:rPr>
+    </w:lvl>
+    <w:lvl w:ilvl="3" w:tplc="1C090001" w:tentative="1">
+      <w:start w:val="1"/>
+      <w:numFmt w:val="bullet"/>
+      <w:lvlText w:val=""/>
+      <w:lvlJc w:val="left"/>
+      <w:pPr>
+        <w:ind w:left="3240" w:hanging="360"/>
+      </w:pPr>
+      <w:rPr>
+        <w:rFonts w:ascii="Symbol" w:hAnsi="Symbol" w:hint="default"/>
+      </w:rPr>
+    </w:lvl>
+    <w:lvl w:ilvl="4" w:tplc="1C090003" w:tentative="1">
+      <w:start w:val="1"/>
+      <w:numFmt w:val="bullet"/>
+      <w:lvlText w:val="o"/>
+      <w:lvlJc w:val="left"/>
+      <w:pPr>
+        <w:ind w:left="3960" w:hanging="360"/>
+      </w:pPr>
+      <w:rPr>
+        <w:rFonts w:ascii="Courier New" w:hAnsi="Courier New" w:cs="Courier New" w:hint="default"/>
+      </w:rPr>
+    </w:lvl>
+    <w:lvl w:ilvl="5" w:tplc="1C090005" w:tentative="1">
+      <w:start w:val="1"/>
+      <w:numFmt w:val="bullet"/>
+      <w:lvlText w:val=""/>
+      <w:lvlJc w:val="left"/>
+      <w:pPr>
+        <w:ind w:left="4680" w:hanging="360"/>
+      </w:pPr>
+      <w:rPr>
+        <w:rFonts w:ascii="Wingdings" w:hAnsi="Wingdings" w:hint="default"/>
+      </w:rPr>
+    </w:lvl>
+    <w:lvl w:ilvl="6" w:tplc="1C090001" w:tentative="1">
+      <w:start w:val="1"/>
+      <w:numFmt w:val="bullet"/>
+      <w:lvlText w:val=""/>
+      <w:lvlJc w:val="left"/>
+      <w:pPr>
+        <w:ind w:left="5400" w:hanging="360"/>
+      </w:pPr>
+      <w:rPr>
+        <w:rFonts w:ascii="Symbol" w:hAnsi="Symbol" w:hint="default"/>
+      </w:rPr>
+    </w:lvl>
+    <w:lvl w:ilvl="7" w:tplc="1C090003" w:tentative="1">
+      <w:start w:val="1"/>
+      <w:numFmt w:val="bullet"/>
+      <w:lvlText w:val="o"/>
+      <w:lvlJc w:val="left"/>
+      <w:pPr>
+        <w:ind w:left="6120" w:hanging="360"/>
+      </w:pPr>
+      <w:rPr>
+        <w:rFonts w:ascii="Courier New" w:hAnsi="Courier New" w:cs="Courier New" w:hint="default"/>
+      </w:rPr>
+    </w:lvl>
+    <w:lvl w:ilvl="8" w:tplc="1C090005" w:tentative="1">
+      <w:start w:val="1"/>
+      <w:numFmt w:val="bullet"/>
+      <w:lvlText w:val=""/>
+      <w:lvlJc w:val="left"/>
+      <w:pPr>
+        <w:ind w:left="6840" w:hanging="360"/>
+      </w:pPr>
+      <w:rPr>
+        <w:rFonts w:ascii="Wingdings" w:hAnsi="Wingdings" w:hint="default"/>
+      </w:rPr>
+    </w:lvl>
+  </w:abstractNum>
+  <w:abstractNum w:abstractNumId="1" w15:restartNumberingAfterBreak="0">
     <w:nsid w:val="03A92BF5"/>
     <w:multiLevelType w:val="hybridMultilevel"/>
     <w:tmpl w:val="4ECA2C3E"/>
@@ -885,7 +1806,7 @@
       </w:rPr>
     </w:lvl>
   </w:abstractNum>
-  <w:abstractNum w:abstractNumId="1" w15:restartNumberingAfterBreak="0">
+  <w:abstractNum w:abstractNumId="2" w15:restartNumberingAfterBreak="0">
     <w:nsid w:val="03F158CB"/>
     <w:multiLevelType w:val="multilevel"/>
     <w:tmpl w:val="A0BCC3D2"/>
@@ -1034,7 +1955,685 @@
       </w:rPr>
     </w:lvl>
   </w:abstractNum>
-  <w:abstractNum w:abstractNumId="2" w15:restartNumberingAfterBreak="0">
+  <w:abstractNum w:abstractNumId="3" w15:restartNumberingAfterBreak="0">
+    <w:nsid w:val="189E15E6"/>
+    <w:multiLevelType w:val="hybridMultilevel"/>
+    <w:tmpl w:val="8BA23D68"/>
+    <w:lvl w:ilvl="0" w:tplc="1C090001">
+      <w:start w:val="1"/>
+      <w:numFmt w:val="bullet"/>
+      <w:lvlText w:val=""/>
+      <w:lvlJc w:val="left"/>
+      <w:pPr>
+        <w:ind w:left="720" w:hanging="360"/>
+      </w:pPr>
+      <w:rPr>
+        <w:rFonts w:ascii="Symbol" w:hAnsi="Symbol" w:hint="default"/>
+      </w:rPr>
+    </w:lvl>
+    <w:lvl w:ilvl="1" w:tplc="1C090003" w:tentative="1">
+      <w:start w:val="1"/>
+      <w:numFmt w:val="bullet"/>
+      <w:lvlText w:val="o"/>
+      <w:lvlJc w:val="left"/>
+      <w:pPr>
+        <w:ind w:left="1440" w:hanging="360"/>
+      </w:pPr>
+      <w:rPr>
+        <w:rFonts w:ascii="Courier New" w:hAnsi="Courier New" w:cs="Courier New" w:hint="default"/>
+      </w:rPr>
+    </w:lvl>
+    <w:lvl w:ilvl="2" w:tplc="1C090005" w:tentative="1">
+      <w:start w:val="1"/>
+      <w:numFmt w:val="bullet"/>
+      <w:lvlText w:val=""/>
+      <w:lvlJc w:val="left"/>
+      <w:pPr>
+        <w:ind w:left="2160" w:hanging="360"/>
+      </w:pPr>
+      <w:rPr>
+        <w:rFonts w:ascii="Wingdings" w:hAnsi="Wingdings" w:hint="default"/>
+      </w:rPr>
+    </w:lvl>
+    <w:lvl w:ilvl="3" w:tplc="1C090001" w:tentative="1">
+      <w:start w:val="1"/>
+      <w:numFmt w:val="bullet"/>
+      <w:lvlText w:val=""/>
+      <w:lvlJc w:val="left"/>
+      <w:pPr>
+        <w:ind w:left="2880" w:hanging="360"/>
+      </w:pPr>
+      <w:rPr>
+        <w:rFonts w:ascii="Symbol" w:hAnsi="Symbol" w:hint="default"/>
+      </w:rPr>
+    </w:lvl>
+    <w:lvl w:ilvl="4" w:tplc="1C090003" w:tentative="1">
+      <w:start w:val="1"/>
+      <w:numFmt w:val="bullet"/>
+      <w:lvlText w:val="o"/>
+      <w:lvlJc w:val="left"/>
+      <w:pPr>
+        <w:ind w:left="3600" w:hanging="360"/>
+      </w:pPr>
+      <w:rPr>
+        <w:rFonts w:ascii="Courier New" w:hAnsi="Courier New" w:cs="Courier New" w:hint="default"/>
+      </w:rPr>
+    </w:lvl>
+    <w:lvl w:ilvl="5" w:tplc="1C090005" w:tentative="1">
+      <w:start w:val="1"/>
+      <w:numFmt w:val="bullet"/>
+      <w:lvlText w:val=""/>
+      <w:lvlJc w:val="left"/>
+      <w:pPr>
+        <w:ind w:left="4320" w:hanging="360"/>
+      </w:pPr>
+      <w:rPr>
+        <w:rFonts w:ascii="Wingdings" w:hAnsi="Wingdings" w:hint="default"/>
+      </w:rPr>
+    </w:lvl>
+    <w:lvl w:ilvl="6" w:tplc="1C090001" w:tentative="1">
+      <w:start w:val="1"/>
+      <w:numFmt w:val="bullet"/>
+      <w:lvlText w:val=""/>
+      <w:lvlJc w:val="left"/>
+      <w:pPr>
+        <w:ind w:left="5040" w:hanging="360"/>
+      </w:pPr>
+      <w:rPr>
+        <w:rFonts w:ascii="Symbol" w:hAnsi="Symbol" w:hint="default"/>
+      </w:rPr>
+    </w:lvl>
+    <w:lvl w:ilvl="7" w:tplc="1C090003" w:tentative="1">
+      <w:start w:val="1"/>
+      <w:numFmt w:val="bullet"/>
+      <w:lvlText w:val="o"/>
+      <w:lvlJc w:val="left"/>
+      <w:pPr>
+        <w:ind w:left="5760" w:hanging="360"/>
+      </w:pPr>
+      <w:rPr>
+        <w:rFonts w:ascii="Courier New" w:hAnsi="Courier New" w:cs="Courier New" w:hint="default"/>
+      </w:rPr>
+    </w:lvl>
+    <w:lvl w:ilvl="8" w:tplc="1C090005" w:tentative="1">
+      <w:start w:val="1"/>
+      <w:numFmt w:val="bullet"/>
+      <w:lvlText w:val=""/>
+      <w:lvlJc w:val="left"/>
+      <w:pPr>
+        <w:ind w:left="6480" w:hanging="360"/>
+      </w:pPr>
+      <w:rPr>
+        <w:rFonts w:ascii="Wingdings" w:hAnsi="Wingdings" w:hint="default"/>
+      </w:rPr>
+    </w:lvl>
+  </w:abstractNum>
+  <w:abstractNum w:abstractNumId="4" w15:restartNumberingAfterBreak="0">
+    <w:nsid w:val="2BB463FF"/>
+    <w:multiLevelType w:val="hybridMultilevel"/>
+    <w:tmpl w:val="D70227E2"/>
+    <w:lvl w:ilvl="0" w:tplc="1C090001">
+      <w:start w:val="1"/>
+      <w:numFmt w:val="bullet"/>
+      <w:lvlText w:val=""/>
+      <w:lvlJc w:val="left"/>
+      <w:pPr>
+        <w:ind w:left="720" w:hanging="360"/>
+      </w:pPr>
+      <w:rPr>
+        <w:rFonts w:ascii="Symbol" w:hAnsi="Symbol" w:hint="default"/>
+      </w:rPr>
+    </w:lvl>
+    <w:lvl w:ilvl="1" w:tplc="1C090003" w:tentative="1">
+      <w:start w:val="1"/>
+      <w:numFmt w:val="bullet"/>
+      <w:lvlText w:val="o"/>
+      <w:lvlJc w:val="left"/>
+      <w:pPr>
+        <w:ind w:left="1440" w:hanging="360"/>
+      </w:pPr>
+      <w:rPr>
+        <w:rFonts w:ascii="Courier New" w:hAnsi="Courier New" w:cs="Courier New" w:hint="default"/>
+      </w:rPr>
+    </w:lvl>
+    <w:lvl w:ilvl="2" w:tplc="1C090005" w:tentative="1">
+      <w:start w:val="1"/>
+      <w:numFmt w:val="bullet"/>
+      <w:lvlText w:val=""/>
+      <w:lvlJc w:val="left"/>
+      <w:pPr>
+        <w:ind w:left="2160" w:hanging="360"/>
+      </w:pPr>
+      <w:rPr>
+        <w:rFonts w:ascii="Wingdings" w:hAnsi="Wingdings" w:hint="default"/>
+      </w:rPr>
+    </w:lvl>
+    <w:lvl w:ilvl="3" w:tplc="1C090001" w:tentative="1">
+      <w:start w:val="1"/>
+      <w:numFmt w:val="bullet"/>
+      <w:lvlText w:val=""/>
+      <w:lvlJc w:val="left"/>
+      <w:pPr>
+        <w:ind w:left="2880" w:hanging="360"/>
+      </w:pPr>
+      <w:rPr>
+        <w:rFonts w:ascii="Symbol" w:hAnsi="Symbol" w:hint="default"/>
+      </w:rPr>
+    </w:lvl>
+    <w:lvl w:ilvl="4" w:tplc="1C090003" w:tentative="1">
+      <w:start w:val="1"/>
+      <w:numFmt w:val="bullet"/>
+      <w:lvlText w:val="o"/>
+      <w:lvlJc w:val="left"/>
+      <w:pPr>
+        <w:ind w:left="3600" w:hanging="360"/>
+      </w:pPr>
+      <w:rPr>
+        <w:rFonts w:ascii="Courier New" w:hAnsi="Courier New" w:cs="Courier New" w:hint="default"/>
+      </w:rPr>
+    </w:lvl>
+    <w:lvl w:ilvl="5" w:tplc="1C090005" w:tentative="1">
+      <w:start w:val="1"/>
+      <w:numFmt w:val="bullet"/>
+      <w:lvlText w:val=""/>
+      <w:lvlJc w:val="left"/>
+      <w:pPr>
+        <w:ind w:left="4320" w:hanging="360"/>
+      </w:pPr>
+      <w:rPr>
+        <w:rFonts w:ascii="Wingdings" w:hAnsi="Wingdings" w:hint="default"/>
+      </w:rPr>
+    </w:lvl>
+    <w:lvl w:ilvl="6" w:tplc="1C090001" w:tentative="1">
+      <w:start w:val="1"/>
+      <w:numFmt w:val="bullet"/>
+      <w:lvlText w:val=""/>
+      <w:lvlJc w:val="left"/>
+      <w:pPr>
+        <w:ind w:left="5040" w:hanging="360"/>
+      </w:pPr>
+      <w:rPr>
+        <w:rFonts w:ascii="Symbol" w:hAnsi="Symbol" w:hint="default"/>
+      </w:rPr>
+    </w:lvl>
+    <w:lvl w:ilvl="7" w:tplc="1C090003" w:tentative="1">
+      <w:start w:val="1"/>
+      <w:numFmt w:val="bullet"/>
+      <w:lvlText w:val="o"/>
+      <w:lvlJc w:val="left"/>
+      <w:pPr>
+        <w:ind w:left="5760" w:hanging="360"/>
+      </w:pPr>
+      <w:rPr>
+        <w:rFonts w:ascii="Courier New" w:hAnsi="Courier New" w:cs="Courier New" w:hint="default"/>
+      </w:rPr>
+    </w:lvl>
+    <w:lvl w:ilvl="8" w:tplc="1C090005" w:tentative="1">
+      <w:start w:val="1"/>
+      <w:numFmt w:val="bullet"/>
+      <w:lvlText w:val=""/>
+      <w:lvlJc w:val="left"/>
+      <w:pPr>
+        <w:ind w:left="6480" w:hanging="360"/>
+      </w:pPr>
+      <w:rPr>
+        <w:rFonts w:ascii="Wingdings" w:hAnsi="Wingdings" w:hint="default"/>
+      </w:rPr>
+    </w:lvl>
+  </w:abstractNum>
+  <w:abstractNum w:abstractNumId="5" w15:restartNumberingAfterBreak="0">
+    <w:nsid w:val="2FF16C48"/>
+    <w:multiLevelType w:val="hybridMultilevel"/>
+    <w:tmpl w:val="8E7EDD1E"/>
+    <w:lvl w:ilvl="0" w:tplc="1C090001">
+      <w:start w:val="1"/>
+      <w:numFmt w:val="bullet"/>
+      <w:lvlText w:val=""/>
+      <w:lvlJc w:val="left"/>
+      <w:pPr>
+        <w:ind w:left="720" w:hanging="360"/>
+      </w:pPr>
+      <w:rPr>
+        <w:rFonts w:ascii="Symbol" w:hAnsi="Symbol" w:hint="default"/>
+      </w:rPr>
+    </w:lvl>
+    <w:lvl w:ilvl="1" w:tplc="1C090003">
+      <w:start w:val="1"/>
+      <w:numFmt w:val="bullet"/>
+      <w:lvlText w:val="o"/>
+      <w:lvlJc w:val="left"/>
+      <w:pPr>
+        <w:ind w:left="1440" w:hanging="360"/>
+      </w:pPr>
+      <w:rPr>
+        <w:rFonts w:ascii="Courier New" w:hAnsi="Courier New" w:cs="Courier New" w:hint="default"/>
+      </w:rPr>
+    </w:lvl>
+    <w:lvl w:ilvl="2" w:tplc="1C090005" w:tentative="1">
+      <w:start w:val="1"/>
+      <w:numFmt w:val="bullet"/>
+      <w:lvlText w:val=""/>
+      <w:lvlJc w:val="left"/>
+      <w:pPr>
+        <w:ind w:left="2160" w:hanging="360"/>
+      </w:pPr>
+      <w:rPr>
+        <w:rFonts w:ascii="Wingdings" w:hAnsi="Wingdings" w:hint="default"/>
+      </w:rPr>
+    </w:lvl>
+    <w:lvl w:ilvl="3" w:tplc="1C090001" w:tentative="1">
+      <w:start w:val="1"/>
+      <w:numFmt w:val="bullet"/>
+      <w:lvlText w:val=""/>
+      <w:lvlJc w:val="left"/>
+      <w:pPr>
+        <w:ind w:left="2880" w:hanging="360"/>
+      </w:pPr>
+      <w:rPr>
+        <w:rFonts w:ascii="Symbol" w:hAnsi="Symbol" w:hint="default"/>
+      </w:rPr>
+    </w:lvl>
+    <w:lvl w:ilvl="4" w:tplc="1C090003" w:tentative="1">
+      <w:start w:val="1"/>
+      <w:numFmt w:val="bullet"/>
+      <w:lvlText w:val="o"/>
+      <w:lvlJc w:val="left"/>
+      <w:pPr>
+        <w:ind w:left="3600" w:hanging="360"/>
+      </w:pPr>
+      <w:rPr>
+        <w:rFonts w:ascii="Courier New" w:hAnsi="Courier New" w:cs="Courier New" w:hint="default"/>
+      </w:rPr>
+    </w:lvl>
+    <w:lvl w:ilvl="5" w:tplc="1C090005" w:tentative="1">
+      <w:start w:val="1"/>
+      <w:numFmt w:val="bullet"/>
+      <w:lvlText w:val=""/>
+      <w:lvlJc w:val="left"/>
+      <w:pPr>
+        <w:ind w:left="4320" w:hanging="360"/>
+      </w:pPr>
+      <w:rPr>
+        <w:rFonts w:ascii="Wingdings" w:hAnsi="Wingdings" w:hint="default"/>
+      </w:rPr>
+    </w:lvl>
+    <w:lvl w:ilvl="6" w:tplc="1C090001" w:tentative="1">
+      <w:start w:val="1"/>
+      <w:numFmt w:val="bullet"/>
+      <w:lvlText w:val=""/>
+      <w:lvlJc w:val="left"/>
+      <w:pPr>
+        <w:ind w:left="5040" w:hanging="360"/>
+      </w:pPr>
+      <w:rPr>
+        <w:rFonts w:ascii="Symbol" w:hAnsi="Symbol" w:hint="default"/>
+      </w:rPr>
+    </w:lvl>
+    <w:lvl w:ilvl="7" w:tplc="1C090003" w:tentative="1">
+      <w:start w:val="1"/>
+      <w:numFmt w:val="bullet"/>
+      <w:lvlText w:val="o"/>
+      <w:lvlJc w:val="left"/>
+      <w:pPr>
+        <w:ind w:left="5760" w:hanging="360"/>
+      </w:pPr>
+      <w:rPr>
+        <w:rFonts w:ascii="Courier New" w:hAnsi="Courier New" w:cs="Courier New" w:hint="default"/>
+      </w:rPr>
+    </w:lvl>
+    <w:lvl w:ilvl="8" w:tplc="1C090005" w:tentative="1">
+      <w:start w:val="1"/>
+      <w:numFmt w:val="bullet"/>
+      <w:lvlText w:val=""/>
+      <w:lvlJc w:val="left"/>
+      <w:pPr>
+        <w:ind w:left="6480" w:hanging="360"/>
+      </w:pPr>
+      <w:rPr>
+        <w:rFonts w:ascii="Wingdings" w:hAnsi="Wingdings" w:hint="default"/>
+      </w:rPr>
+    </w:lvl>
+  </w:abstractNum>
+  <w:abstractNum w:abstractNumId="6" w15:restartNumberingAfterBreak="0">
+    <w:nsid w:val="31682EF5"/>
+    <w:multiLevelType w:val="hybridMultilevel"/>
+    <w:tmpl w:val="46A0BC7A"/>
+    <w:lvl w:ilvl="0" w:tplc="1C090001">
+      <w:start w:val="1"/>
+      <w:numFmt w:val="bullet"/>
+      <w:lvlText w:val=""/>
+      <w:lvlJc w:val="left"/>
+      <w:pPr>
+        <w:ind w:left="720" w:hanging="360"/>
+      </w:pPr>
+      <w:rPr>
+        <w:rFonts w:ascii="Symbol" w:hAnsi="Symbol" w:hint="default"/>
+      </w:rPr>
+    </w:lvl>
+    <w:lvl w:ilvl="1" w:tplc="1C090003" w:tentative="1">
+      <w:start w:val="1"/>
+      <w:numFmt w:val="bullet"/>
+      <w:lvlText w:val="o"/>
+      <w:lvlJc w:val="left"/>
+      <w:pPr>
+        <w:ind w:left="1440" w:hanging="360"/>
+      </w:pPr>
+      <w:rPr>
+        <w:rFonts w:ascii="Courier New" w:hAnsi="Courier New" w:cs="Courier New" w:hint="default"/>
+      </w:rPr>
+    </w:lvl>
+    <w:lvl w:ilvl="2" w:tplc="1C090005" w:tentative="1">
+      <w:start w:val="1"/>
+      <w:numFmt w:val="bullet"/>
+      <w:lvlText w:val=""/>
+      <w:lvlJc w:val="left"/>
+      <w:pPr>
+        <w:ind w:left="2160" w:hanging="360"/>
+      </w:pPr>
+      <w:rPr>
+        <w:rFonts w:ascii="Wingdings" w:hAnsi="Wingdings" w:hint="default"/>
+      </w:rPr>
+    </w:lvl>
+    <w:lvl w:ilvl="3" w:tplc="1C090001" w:tentative="1">
+      <w:start w:val="1"/>
+      <w:numFmt w:val="bullet"/>
+      <w:lvlText w:val=""/>
+      <w:lvlJc w:val="left"/>
+      <w:pPr>
+        <w:ind w:left="2880" w:hanging="360"/>
+      </w:pPr>
+      <w:rPr>
+        <w:rFonts w:ascii="Symbol" w:hAnsi="Symbol" w:hint="default"/>
+      </w:rPr>
+    </w:lvl>
+    <w:lvl w:ilvl="4" w:tplc="1C090003" w:tentative="1">
+      <w:start w:val="1"/>
+      <w:numFmt w:val="bullet"/>
+      <w:lvlText w:val="o"/>
+      <w:lvlJc w:val="left"/>
+      <w:pPr>
+        <w:ind w:left="3600" w:hanging="360"/>
+      </w:pPr>
+      <w:rPr>
+        <w:rFonts w:ascii="Courier New" w:hAnsi="Courier New" w:cs="Courier New" w:hint="default"/>
+      </w:rPr>
+    </w:lvl>
+    <w:lvl w:ilvl="5" w:tplc="1C090005" w:tentative="1">
+      <w:start w:val="1"/>
+      <w:numFmt w:val="bullet"/>
+      <w:lvlText w:val=""/>
+      <w:lvlJc w:val="left"/>
+      <w:pPr>
+        <w:ind w:left="4320" w:hanging="360"/>
+      </w:pPr>
+      <w:rPr>
+        <w:rFonts w:ascii="Wingdings" w:hAnsi="Wingdings" w:hint="default"/>
+      </w:rPr>
+    </w:lvl>
+    <w:lvl w:ilvl="6" w:tplc="1C090001" w:tentative="1">
+      <w:start w:val="1"/>
+      <w:numFmt w:val="bullet"/>
+      <w:lvlText w:val=""/>
+      <w:lvlJc w:val="left"/>
+      <w:pPr>
+        <w:ind w:left="5040" w:hanging="360"/>
+      </w:pPr>
+      <w:rPr>
+        <w:rFonts w:ascii="Symbol" w:hAnsi="Symbol" w:hint="default"/>
+      </w:rPr>
+    </w:lvl>
+    <w:lvl w:ilvl="7" w:tplc="1C090003" w:tentative="1">
+      <w:start w:val="1"/>
+      <w:numFmt w:val="bullet"/>
+      <w:lvlText w:val="o"/>
+      <w:lvlJc w:val="left"/>
+      <w:pPr>
+        <w:ind w:left="5760" w:hanging="360"/>
+      </w:pPr>
+      <w:rPr>
+        <w:rFonts w:ascii="Courier New" w:hAnsi="Courier New" w:cs="Courier New" w:hint="default"/>
+      </w:rPr>
+    </w:lvl>
+    <w:lvl w:ilvl="8" w:tplc="1C090005" w:tentative="1">
+      <w:start w:val="1"/>
+      <w:numFmt w:val="bullet"/>
+      <w:lvlText w:val=""/>
+      <w:lvlJc w:val="left"/>
+      <w:pPr>
+        <w:ind w:left="6480" w:hanging="360"/>
+      </w:pPr>
+      <w:rPr>
+        <w:rFonts w:ascii="Wingdings" w:hAnsi="Wingdings" w:hint="default"/>
+      </w:rPr>
+    </w:lvl>
+  </w:abstractNum>
+  <w:abstractNum w:abstractNumId="7" w15:restartNumberingAfterBreak="0">
+    <w:nsid w:val="3F485BCB"/>
+    <w:multiLevelType w:val="hybridMultilevel"/>
+    <w:tmpl w:val="A0708F78"/>
+    <w:lvl w:ilvl="0" w:tplc="1C090001">
+      <w:start w:val="1"/>
+      <w:numFmt w:val="bullet"/>
+      <w:lvlText w:val=""/>
+      <w:lvlJc w:val="left"/>
+      <w:pPr>
+        <w:ind w:left="720" w:hanging="360"/>
+      </w:pPr>
+      <w:rPr>
+        <w:rFonts w:ascii="Symbol" w:hAnsi="Symbol" w:hint="default"/>
+      </w:rPr>
+    </w:lvl>
+    <w:lvl w:ilvl="1" w:tplc="1C090003" w:tentative="1">
+      <w:start w:val="1"/>
+      <w:numFmt w:val="bullet"/>
+      <w:lvlText w:val="o"/>
+      <w:lvlJc w:val="left"/>
+      <w:pPr>
+        <w:ind w:left="1440" w:hanging="360"/>
+      </w:pPr>
+      <w:rPr>
+        <w:rFonts w:ascii="Courier New" w:hAnsi="Courier New" w:cs="Courier New" w:hint="default"/>
+      </w:rPr>
+    </w:lvl>
+    <w:lvl w:ilvl="2" w:tplc="1C090005" w:tentative="1">
+      <w:start w:val="1"/>
+      <w:numFmt w:val="bullet"/>
+      <w:lvlText w:val=""/>
+      <w:lvlJc w:val="left"/>
+      <w:pPr>
+        <w:ind w:left="2160" w:hanging="360"/>
+      </w:pPr>
+      <w:rPr>
+        <w:rFonts w:ascii="Wingdings" w:hAnsi="Wingdings" w:hint="default"/>
+      </w:rPr>
+    </w:lvl>
+    <w:lvl w:ilvl="3" w:tplc="1C090001" w:tentative="1">
+      <w:start w:val="1"/>
+      <w:numFmt w:val="bullet"/>
+      <w:lvlText w:val=""/>
+      <w:lvlJc w:val="left"/>
+      <w:pPr>
+        <w:ind w:left="2880" w:hanging="360"/>
+      </w:pPr>
+      <w:rPr>
+        <w:rFonts w:ascii="Symbol" w:hAnsi="Symbol" w:hint="default"/>
+      </w:rPr>
+    </w:lvl>
+    <w:lvl w:ilvl="4" w:tplc="1C090003" w:tentative="1">
+      <w:start w:val="1"/>
+      <w:numFmt w:val="bullet"/>
+      <w:lvlText w:val="o"/>
+      <w:lvlJc w:val="left"/>
+      <w:pPr>
+        <w:ind w:left="3600" w:hanging="360"/>
+      </w:pPr>
+      <w:rPr>
+        <w:rFonts w:ascii="Courier New" w:hAnsi="Courier New" w:cs="Courier New" w:hint="default"/>
+      </w:rPr>
+    </w:lvl>
+    <w:lvl w:ilvl="5" w:tplc="1C090005" w:tentative="1">
+      <w:start w:val="1"/>
+      <w:numFmt w:val="bullet"/>
+      <w:lvlText w:val=""/>
+      <w:lvlJc w:val="left"/>
+      <w:pPr>
+        <w:ind w:left="4320" w:hanging="360"/>
+      </w:pPr>
+      <w:rPr>
+        <w:rFonts w:ascii="Wingdings" w:hAnsi="Wingdings" w:hint="default"/>
+      </w:rPr>
+    </w:lvl>
+    <w:lvl w:ilvl="6" w:tplc="1C090001" w:tentative="1">
+      <w:start w:val="1"/>
+      <w:numFmt w:val="bullet"/>
+      <w:lvlText w:val=""/>
+      <w:lvlJc w:val="left"/>
+      <w:pPr>
+        <w:ind w:left="5040" w:hanging="360"/>
+      </w:pPr>
+      <w:rPr>
+        <w:rFonts w:ascii="Symbol" w:hAnsi="Symbol" w:hint="default"/>
+      </w:rPr>
+    </w:lvl>
+    <w:lvl w:ilvl="7" w:tplc="1C090003" w:tentative="1">
+      <w:start w:val="1"/>
+      <w:numFmt w:val="bullet"/>
+      <w:lvlText w:val="o"/>
+      <w:lvlJc w:val="left"/>
+      <w:pPr>
+        <w:ind w:left="5760" w:hanging="360"/>
+      </w:pPr>
+      <w:rPr>
+        <w:rFonts w:ascii="Courier New" w:hAnsi="Courier New" w:cs="Courier New" w:hint="default"/>
+      </w:rPr>
+    </w:lvl>
+    <w:lvl w:ilvl="8" w:tplc="1C090005" w:tentative="1">
+      <w:start w:val="1"/>
+      <w:numFmt w:val="bullet"/>
+      <w:lvlText w:val=""/>
+      <w:lvlJc w:val="left"/>
+      <w:pPr>
+        <w:ind w:left="6480" w:hanging="360"/>
+      </w:pPr>
+      <w:rPr>
+        <w:rFonts w:ascii="Wingdings" w:hAnsi="Wingdings" w:hint="default"/>
+      </w:rPr>
+    </w:lvl>
+  </w:abstractNum>
+  <w:abstractNum w:abstractNumId="8" w15:restartNumberingAfterBreak="0">
+    <w:nsid w:val="5B982584"/>
+    <w:multiLevelType w:val="hybridMultilevel"/>
+    <w:tmpl w:val="F6B05646"/>
+    <w:lvl w:ilvl="0" w:tplc="1C090001">
+      <w:start w:val="1"/>
+      <w:numFmt w:val="bullet"/>
+      <w:lvlText w:val=""/>
+      <w:lvlJc w:val="left"/>
+      <w:pPr>
+        <w:ind w:left="720" w:hanging="360"/>
+      </w:pPr>
+      <w:rPr>
+        <w:rFonts w:ascii="Symbol" w:hAnsi="Symbol" w:hint="default"/>
+      </w:rPr>
+    </w:lvl>
+    <w:lvl w:ilvl="1" w:tplc="1C090003" w:tentative="1">
+      <w:start w:val="1"/>
+      <w:numFmt w:val="bullet"/>
+      <w:lvlText w:val="o"/>
+      <w:lvlJc w:val="left"/>
+      <w:pPr>
+        <w:ind w:left="1440" w:hanging="360"/>
+      </w:pPr>
+      <w:rPr>
+        <w:rFonts w:ascii="Courier New" w:hAnsi="Courier New" w:cs="Courier New" w:hint="default"/>
+      </w:rPr>
+    </w:lvl>
+    <w:lvl w:ilvl="2" w:tplc="1C090005" w:tentative="1">
+      <w:start w:val="1"/>
+      <w:numFmt w:val="bullet"/>
+      <w:lvlText w:val=""/>
+      <w:lvlJc w:val="left"/>
+      <w:pPr>
+        <w:ind w:left="2160" w:hanging="360"/>
+      </w:pPr>
+      <w:rPr>
+        <w:rFonts w:ascii="Wingdings" w:hAnsi="Wingdings" w:hint="default"/>
+      </w:rPr>
+    </w:lvl>
+    <w:lvl w:ilvl="3" w:tplc="1C090001" w:tentative="1">
+      <w:start w:val="1"/>
+      <w:numFmt w:val="bullet"/>
+      <w:lvlText w:val=""/>
+      <w:lvlJc w:val="left"/>
+      <w:pPr>
+        <w:ind w:left="2880" w:hanging="360"/>
+      </w:pPr>
+      <w:rPr>
+        <w:rFonts w:ascii="Symbol" w:hAnsi="Symbol" w:hint="default"/>
+      </w:rPr>
+    </w:lvl>
+    <w:lvl w:ilvl="4" w:tplc="1C090003" w:tentative="1">
+      <w:start w:val="1"/>
+      <w:numFmt w:val="bullet"/>
+      <w:lvlText w:val="o"/>
+      <w:lvlJc w:val="left"/>
+      <w:pPr>
+        <w:ind w:left="3600" w:hanging="360"/>
+      </w:pPr>
+      <w:rPr>
+        <w:rFonts w:ascii="Courier New" w:hAnsi="Courier New" w:cs="Courier New" w:hint="default"/>
+      </w:rPr>
+    </w:lvl>
+    <w:lvl w:ilvl="5" w:tplc="1C090005" w:tentative="1">
+      <w:start w:val="1"/>
+      <w:numFmt w:val="bullet"/>
+      <w:lvlText w:val=""/>
+      <w:lvlJc w:val="left"/>
+      <w:pPr>
+        <w:ind w:left="4320" w:hanging="360"/>
+      </w:pPr>
+      <w:rPr>
+        <w:rFonts w:ascii="Wingdings" w:hAnsi="Wingdings" w:hint="default"/>
+      </w:rPr>
+    </w:lvl>
+    <w:lvl w:ilvl="6" w:tplc="1C090001" w:tentative="1">
+      <w:start w:val="1"/>
+      <w:numFmt w:val="bullet"/>
+      <w:lvlText w:val=""/>
+      <w:lvlJc w:val="left"/>
+      <w:pPr>
+        <w:ind w:left="5040" w:hanging="360"/>
+      </w:pPr>
+      <w:rPr>
+        <w:rFonts w:ascii="Symbol" w:hAnsi="Symbol" w:hint="default"/>
+      </w:rPr>
+    </w:lvl>
+    <w:lvl w:ilvl="7" w:tplc="1C090003" w:tentative="1">
+      <w:start w:val="1"/>
+      <w:numFmt w:val="bullet"/>
+      <w:lvlText w:val="o"/>
+      <w:lvlJc w:val="left"/>
+      <w:pPr>
+        <w:ind w:left="5760" w:hanging="360"/>
+      </w:pPr>
+      <w:rPr>
+        <w:rFonts w:ascii="Courier New" w:hAnsi="Courier New" w:cs="Courier New" w:hint="default"/>
+      </w:rPr>
+    </w:lvl>
+    <w:lvl w:ilvl="8" w:tplc="1C090005" w:tentative="1">
+      <w:start w:val="1"/>
+      <w:numFmt w:val="bullet"/>
+      <w:lvlText w:val=""/>
+      <w:lvlJc w:val="left"/>
+      <w:pPr>
+        <w:ind w:left="6480" w:hanging="360"/>
+      </w:pPr>
+      <w:rPr>
+        <w:rFonts w:ascii="Wingdings" w:hAnsi="Wingdings" w:hint="default"/>
+      </w:rPr>
+    </w:lvl>
+  </w:abstractNum>
+  <w:abstractNum w:abstractNumId="9" w15:restartNumberingAfterBreak="0">
     <w:nsid w:val="711B5E17"/>
     <w:multiLevelType w:val="multilevel"/>
     <w:tmpl w:val="8884D5AE"/>
@@ -1183,7 +2782,120 @@
       </w:rPr>
     </w:lvl>
   </w:abstractNum>
-  <w:abstractNum w:abstractNumId="3" w15:restartNumberingAfterBreak="0">
+  <w:abstractNum w:abstractNumId="10" w15:restartNumberingAfterBreak="0">
+    <w:nsid w:val="7707093F"/>
+    <w:multiLevelType w:val="hybridMultilevel"/>
+    <w:tmpl w:val="BBFC6948"/>
+    <w:lvl w:ilvl="0" w:tplc="1C090001">
+      <w:start w:val="1"/>
+      <w:numFmt w:val="bullet"/>
+      <w:lvlText w:val=""/>
+      <w:lvlJc w:val="left"/>
+      <w:pPr>
+        <w:ind w:left="720" w:hanging="360"/>
+      </w:pPr>
+      <w:rPr>
+        <w:rFonts w:ascii="Symbol" w:hAnsi="Symbol" w:hint="default"/>
+      </w:rPr>
+    </w:lvl>
+    <w:lvl w:ilvl="1" w:tplc="1C090003" w:tentative="1">
+      <w:start w:val="1"/>
+      <w:numFmt w:val="bullet"/>
+      <w:lvlText w:val="o"/>
+      <w:lvlJc w:val="left"/>
+      <w:pPr>
+        <w:ind w:left="1440" w:hanging="360"/>
+      </w:pPr>
+      <w:rPr>
+        <w:rFonts w:ascii="Courier New" w:hAnsi="Courier New" w:cs="Courier New" w:hint="default"/>
+      </w:rPr>
+    </w:lvl>
+    <w:lvl w:ilvl="2" w:tplc="1C090005" w:tentative="1">
+      <w:start w:val="1"/>
+      <w:numFmt w:val="bullet"/>
+      <w:lvlText w:val=""/>
+      <w:lvlJc w:val="left"/>
+      <w:pPr>
+        <w:ind w:left="2160" w:hanging="360"/>
+      </w:pPr>
+      <w:rPr>
+        <w:rFonts w:ascii="Wingdings" w:hAnsi="Wingdings" w:hint="default"/>
+      </w:rPr>
+    </w:lvl>
+    <w:lvl w:ilvl="3" w:tplc="1C090001" w:tentative="1">
+      <w:start w:val="1"/>
+      <w:numFmt w:val="bullet"/>
+      <w:lvlText w:val=""/>
+      <w:lvlJc w:val="left"/>
+      <w:pPr>
+        <w:ind w:left="2880" w:hanging="360"/>
+      </w:pPr>
+      <w:rPr>
+        <w:rFonts w:ascii="Symbol" w:hAnsi="Symbol" w:hint="default"/>
+      </w:rPr>
+    </w:lvl>
+    <w:lvl w:ilvl="4" w:tplc="1C090003" w:tentative="1">
+      <w:start w:val="1"/>
+      <w:numFmt w:val="bullet"/>
+      <w:lvlText w:val="o"/>
+      <w:lvlJc w:val="left"/>
+      <w:pPr>
+        <w:ind w:left="3600" w:hanging="360"/>
+      </w:pPr>
+      <w:rPr>
+        <w:rFonts w:ascii="Courier New" w:hAnsi="Courier New" w:cs="Courier New" w:hint="default"/>
+      </w:rPr>
+    </w:lvl>
+    <w:lvl w:ilvl="5" w:tplc="1C090005" w:tentative="1">
+      <w:start w:val="1"/>
+      <w:numFmt w:val="bullet"/>
+      <w:lvlText w:val=""/>
+      <w:lvlJc w:val="left"/>
+      <w:pPr>
+        <w:ind w:left="4320" w:hanging="360"/>
+      </w:pPr>
+      <w:rPr>
+        <w:rFonts w:ascii="Wingdings" w:hAnsi="Wingdings" w:hint="default"/>
+      </w:rPr>
+    </w:lvl>
+    <w:lvl w:ilvl="6" w:tplc="1C090001" w:tentative="1">
+      <w:start w:val="1"/>
+      <w:numFmt w:val="bullet"/>
+      <w:lvlText w:val=""/>
+      <w:lvlJc w:val="left"/>
+      <w:pPr>
+        <w:ind w:left="5040" w:hanging="360"/>
+      </w:pPr>
+      <w:rPr>
+        <w:rFonts w:ascii="Symbol" w:hAnsi="Symbol" w:hint="default"/>
+      </w:rPr>
+    </w:lvl>
+    <w:lvl w:ilvl="7" w:tplc="1C090003" w:tentative="1">
+      <w:start w:val="1"/>
+      <w:numFmt w:val="bullet"/>
+      <w:lvlText w:val="o"/>
+      <w:lvlJc w:val="left"/>
+      <w:pPr>
+        <w:ind w:left="5760" w:hanging="360"/>
+      </w:pPr>
+      <w:rPr>
+        <w:rFonts w:ascii="Courier New" w:hAnsi="Courier New" w:cs="Courier New" w:hint="default"/>
+      </w:rPr>
+    </w:lvl>
+    <w:lvl w:ilvl="8" w:tplc="1C090005" w:tentative="1">
+      <w:start w:val="1"/>
+      <w:numFmt w:val="bullet"/>
+      <w:lvlText w:val=""/>
+      <w:lvlJc w:val="left"/>
+      <w:pPr>
+        <w:ind w:left="6480" w:hanging="360"/>
+      </w:pPr>
+      <w:rPr>
+        <w:rFonts w:ascii="Wingdings" w:hAnsi="Wingdings" w:hint="default"/>
+      </w:rPr>
+    </w:lvl>
+  </w:abstractNum>
+  <w:abstractNum w:abstractNumId="11" w15:restartNumberingAfterBreak="0">
     <w:nsid w:val="7AA132B3"/>
     <w:multiLevelType w:val="multilevel"/>
     <w:tmpl w:val="721894F8"/>
@@ -1332,7 +3044,7 @@
       </w:rPr>
     </w:lvl>
   </w:abstractNum>
-  <w:abstractNum w:abstractNumId="4" w15:restartNumberingAfterBreak="0">
+  <w:abstractNum w:abstractNumId="12" w15:restartNumberingAfterBreak="0">
     <w:nsid w:val="7AF27022"/>
     <w:multiLevelType w:val="multilevel"/>
     <w:tmpl w:val="0ABE8236"/>
@@ -1482,25 +3194,49 @@
     </w:lvl>
   </w:abstractNum>
   <w:num w:numId="1" w16cid:durableId="2076851934">
+    <w:abstractNumId w:val="1"/>
+  </w:num>
+  <w:num w:numId="2" w16cid:durableId="1623489574">
+    <w:abstractNumId w:val="12"/>
+  </w:num>
+  <w:num w:numId="3" w16cid:durableId="1036855525">
+    <w:abstractNumId w:val="11"/>
+  </w:num>
+  <w:num w:numId="4" w16cid:durableId="1398014333">
+    <w:abstractNumId w:val="9"/>
+  </w:num>
+  <w:num w:numId="5" w16cid:durableId="888567217">
+    <w:abstractNumId w:val="2"/>
+  </w:num>
+  <w:num w:numId="6" w16cid:durableId="1185023198">
+    <w:abstractNumId w:val="8"/>
+  </w:num>
+  <w:num w:numId="7" w16cid:durableId="812022696">
+    <w:abstractNumId w:val="5"/>
+  </w:num>
+  <w:num w:numId="8" w16cid:durableId="471674737">
+    <w:abstractNumId w:val="4"/>
+  </w:num>
+  <w:num w:numId="9" w16cid:durableId="981733150">
+    <w:abstractNumId w:val="3"/>
+  </w:num>
+  <w:num w:numId="10" w16cid:durableId="176888616">
     <w:abstractNumId w:val="0"/>
   </w:num>
-  <w:num w:numId="2" w16cid:durableId="1623489574">
-    <w:abstractNumId w:val="4"/>
+  <w:num w:numId="11" w16cid:durableId="111285185">
+    <w:abstractNumId w:val="10"/>
   </w:num>
-  <w:num w:numId="3" w16cid:durableId="1036855525">
-    <w:abstractNumId w:val="3"/>
+  <w:num w:numId="12" w16cid:durableId="1791703181">
+    <w:abstractNumId w:val="7"/>
   </w:num>
-  <w:num w:numId="4" w16cid:durableId="1398014333">
-    <w:abstractNumId w:val="2"/>
-  </w:num>
-  <w:num w:numId="5" w16cid:durableId="888567217">
-    <w:abstractNumId w:val="1"/>
+  <w:num w:numId="13" w16cid:durableId="90785770">
+    <w:abstractNumId w:val="6"/>
   </w:num>
 </w:numbering>
 </file>
 
 <file path=word/styles.xml><?xml version="1.0" encoding="utf-8"?>
-<w:styles xmlns:mc="http://schemas.openxmlformats.org/markup-compatibility/2006" xmlns:r="http://schemas.openxmlformats.org/officeDocument/2006/relationships" xmlns:w="http://schemas.openxmlformats.org/wordprocessingml/2006/main" xmlns:w14="http://schemas.microsoft.com/office/word/2010/wordml" xmlns:w15="http://schemas.microsoft.com/office/word/2012/wordml" xmlns:w16cex="http://schemas.microsoft.com/office/word/2018/wordml/cex" xmlns:w16cid="http://schemas.microsoft.com/office/word/2016/wordml/cid" xmlns:w16="http://schemas.microsoft.com/office/word/2018/wordml" xmlns:w16sdtdh="http://schemas.microsoft.com/office/word/2020/wordml/sdtdatahash" xmlns:w16se="http://schemas.microsoft.com/office/word/2015/wordml/symex" mc:Ignorable="w14 w15 w16se w16cid w16 w16cex w16sdtdh">
+<w:styles xmlns:mc="http://schemas.openxmlformats.org/markup-compatibility/2006" xmlns:r="http://schemas.openxmlformats.org/officeDocument/2006/relationships" xmlns:w="http://schemas.openxmlformats.org/wordprocessingml/2006/main" xmlns:w14="http://schemas.microsoft.com/office/word/2010/wordml" xmlns:w15="http://schemas.microsoft.com/office/word/2012/wordml" xmlns:w16cex="http://schemas.microsoft.com/office/word/2018/wordml/cex" xmlns:w16cid="http://schemas.microsoft.com/office/word/2016/wordml/cid" xmlns:w16="http://schemas.microsoft.com/office/word/2018/wordml" xmlns:w16du="http://schemas.microsoft.com/office/word/2023/wordml/word16du" xmlns:w16sdtdh="http://schemas.microsoft.com/office/word/2020/wordml/sdtdatahash" xmlns:w16se="http://schemas.microsoft.com/office/word/2015/wordml/symex" mc:Ignorable="w14 w15 w16se w16cid w16 w16cex w16sdtdh w16du">
   <w:docDefaults>
     <w:rPrDefault>
       <w:rPr>
@@ -2102,7 +3838,6 @@
   <w:style w:type="character" w:default="1" w:styleId="DefaultParagraphFont">
     <w:name w:val="Default Paragraph Font"/>
     <w:uiPriority w:val="1"/>
-    <w:semiHidden/>
     <w:unhideWhenUsed/>
   </w:style>
   <w:style w:type="table" w:default="1" w:styleId="TableNormal">

</xml_diff>

<commit_message>
created pizza ontology rdf file
</commit_message>
<xml_diff>
--- a/COS4840/Notes/Notes.docx
+++ b/COS4840/Notes/Notes.docx
@@ -1011,7 +1011,15 @@
         <w:t>describes the concepts</w:t>
       </w:r>
       <w:r>
-        <w:t xml:space="preserve"> in the domain and also </w:t>
+        <w:t xml:space="preserve"> in the domain </w:t>
+      </w:r>
+      <w:proofErr w:type="gramStart"/>
+      <w:r>
+        <w:t>and also</w:t>
+      </w:r>
+      <w:proofErr w:type="gramEnd"/>
+      <w:r>
+        <w:t xml:space="preserve"> </w:t>
       </w:r>
       <w:r>
         <w:rPr>
@@ -1292,7 +1300,15 @@
         </w:numPr>
       </w:pPr>
       <w:r>
-        <w:t>OWL does not use Unique Name Assumption (UNA) which means that two different names could actually refer to the same individual.</w:t>
+        <w:t xml:space="preserve">OWL does not use Unique Name Assumption (UNA) which means that two different names could </w:t>
+      </w:r>
+      <w:proofErr w:type="gramStart"/>
+      <w:r>
+        <w:t>actually refer</w:t>
+      </w:r>
+      <w:proofErr w:type="gramEnd"/>
+      <w:r>
+        <w:t xml:space="preserve"> to the same individual.</w:t>
       </w:r>
     </w:p>
     <w:p>
@@ -1565,8 +1581,334 @@
         <w:t>Chapter 4: Building an OWL Ontology:</w:t>
       </w:r>
     </w:p>
+    <w:p>
+      <w:pPr>
+        <w:pStyle w:val="ListParagraph"/>
+        <w:numPr>
+          <w:ilvl w:val="0"/>
+          <w:numId w:val="15"/>
+        </w:numPr>
+      </w:pPr>
+      <w:r>
+        <w:t>This chapter describes how to create an ontology of Pizzas.</w:t>
+      </w:r>
+    </w:p>
+    <w:p>
+      <w:pPr>
+        <w:pStyle w:val="ListParagraph"/>
+        <w:numPr>
+          <w:ilvl w:val="0"/>
+          <w:numId w:val="14"/>
+        </w:numPr>
+      </w:pPr>
+      <w:r>
+        <w:t>Set preferences related to the names of new entities.</w:t>
+      </w:r>
+    </w:p>
+    <w:p>
+      <w:pPr>
+        <w:pStyle w:val="ListParagraph"/>
+        <w:numPr>
+          <w:ilvl w:val="0"/>
+          <w:numId w:val="14"/>
+        </w:numPr>
+      </w:pPr>
+      <w:r>
+        <w:t xml:space="preserve">In Protégé, </w:t>
+      </w:r>
+      <w:r>
+        <w:rPr>
+          <w:u w:val="single"/>
+        </w:rPr>
+        <w:t xml:space="preserve">any class, Individual, object property, data property, annotation property or rule </w:t>
+      </w:r>
+      <w:r>
+        <w:t>is referred to as an entity.</w:t>
+      </w:r>
+    </w:p>
+    <w:p>
+      <w:pPr>
+        <w:pStyle w:val="ListParagraph"/>
+        <w:numPr>
+          <w:ilvl w:val="0"/>
+          <w:numId w:val="14"/>
+        </w:numPr>
+      </w:pPr>
+      <w:r>
+        <w:t xml:space="preserve">IRI is </w:t>
+      </w:r>
+      <w:proofErr w:type="gramStart"/>
+      <w:r>
+        <w:t>similar to</w:t>
+      </w:r>
+      <w:proofErr w:type="gramEnd"/>
+      <w:r>
+        <w:t xml:space="preserve"> a URL.</w:t>
+      </w:r>
+    </w:p>
+    <w:p>
+      <w:r>
+        <w:t>4.1 Named Classes:</w:t>
+      </w:r>
+    </w:p>
+    <w:p>
+      <w:pPr>
+        <w:pStyle w:val="ListParagraph"/>
+        <w:numPr>
+          <w:ilvl w:val="0"/>
+          <w:numId w:val="16"/>
+        </w:numPr>
+      </w:pPr>
+      <w:r>
+        <w:t xml:space="preserve">The </w:t>
+      </w:r>
+      <w:r>
+        <w:rPr>
+          <w:b/>
+          <w:bCs/>
+        </w:rPr>
+        <w:t>main building blocks of an OWL</w:t>
+      </w:r>
+      <w:r>
+        <w:t xml:space="preserve"> ontology are classes.</w:t>
+      </w:r>
+    </w:p>
+    <w:p>
+      <w:pPr>
+        <w:pStyle w:val="ListParagraph"/>
+        <w:numPr>
+          <w:ilvl w:val="0"/>
+          <w:numId w:val="16"/>
+        </w:numPr>
+      </w:pPr>
+      <w:r>
+        <w:t xml:space="preserve">All empty ontologies contains one class called </w:t>
+      </w:r>
+      <w:proofErr w:type="spellStart"/>
+      <w:proofErr w:type="gramStart"/>
+      <w:r>
+        <w:t>owl:Thing</w:t>
+      </w:r>
+      <w:proofErr w:type="spellEnd"/>
+      <w:proofErr w:type="gramEnd"/>
+      <w:r>
+        <w:t>.</w:t>
+      </w:r>
+    </w:p>
+    <w:p>
+      <w:pPr>
+        <w:pStyle w:val="ListParagraph"/>
+        <w:numPr>
+          <w:ilvl w:val="0"/>
+          <w:numId w:val="16"/>
+        </w:numPr>
+      </w:pPr>
+      <w:r>
+        <w:t>OWL classes are sets of individuals.</w:t>
+      </w:r>
+    </w:p>
+    <w:p>
+      <w:r>
+        <w:t xml:space="preserve">Exercise 4: </w:t>
+      </w:r>
+      <w:r>
+        <w:t xml:space="preserve">Create classes: Pizza, </w:t>
+      </w:r>
+      <w:proofErr w:type="spellStart"/>
+      <w:r>
+        <w:t>PizzaToppin</w:t>
+      </w:r>
+      <w:proofErr w:type="spellEnd"/>
+      <w:r>
+        <w:t xml:space="preserve">, and </w:t>
+      </w:r>
+      <w:proofErr w:type="spellStart"/>
+      <w:r>
+        <w:t>PizzaBaze</w:t>
+      </w:r>
+      <w:proofErr w:type="spellEnd"/>
+      <w:r>
+        <w:t>:</w:t>
+      </w:r>
+    </w:p>
     <w:p/>
+    <w:p>
+      <w:r>
+        <w:t>4.2. Using a Reasoner:</w:t>
+      </w:r>
+    </w:p>
+    <w:p>
+      <w:pPr>
+        <w:pStyle w:val="ListParagraph"/>
+        <w:numPr>
+          <w:ilvl w:val="0"/>
+          <w:numId w:val="17"/>
+        </w:numPr>
+      </w:pPr>
+      <w:r>
+        <w:t>Reasoner can be used to check for inconsistencies within your classes.</w:t>
+      </w:r>
+    </w:p>
+    <w:p>
+      <w:pPr>
+        <w:pStyle w:val="ListParagraph"/>
+        <w:numPr>
+          <w:ilvl w:val="0"/>
+          <w:numId w:val="17"/>
+        </w:numPr>
+      </w:pPr>
+      <w:r>
+        <w:t>One common mistake that new users make is to do a lot of development and then run the reasoner only to find that there are multiple inconsistencies which can make debugging significantly more difficult.</w:t>
+      </w:r>
+    </w:p>
+    <w:p>
+      <w:pPr>
+        <w:pStyle w:val="ListParagraph"/>
+        <w:numPr>
+          <w:ilvl w:val="0"/>
+          <w:numId w:val="17"/>
+        </w:numPr>
+      </w:pPr>
+      <w:r>
+        <w:t>We will be using Pellet reasoner since we will be writing some rules in SWRL.</w:t>
+      </w:r>
+    </w:p>
+    <w:p>
+      <w:pPr>
+        <w:pStyle w:val="ListParagraph"/>
+        <w:numPr>
+          <w:ilvl w:val="0"/>
+          <w:numId w:val="17"/>
+        </w:numPr>
+      </w:pPr>
+      <w:r>
+        <w:lastRenderedPageBreak/>
+        <w:t>By default, reasoner does not perform all possible inferences because some inferences can take a long time for large and complex ontologies.</w:t>
+      </w:r>
+    </w:p>
     <w:p/>
+    <w:p>
+      <w:r>
+        <w:t>4.3 Disjoint Classes:</w:t>
+      </w:r>
+    </w:p>
+    <w:p>
+      <w:pPr>
+        <w:pStyle w:val="ListParagraph"/>
+        <w:numPr>
+          <w:ilvl w:val="0"/>
+          <w:numId w:val="18"/>
+        </w:numPr>
+      </w:pPr>
+      <w:r>
+        <w:t xml:space="preserve">Classes are disjoint if no individual can be an instance of </w:t>
+      </w:r>
+      <w:r>
+        <w:rPr>
+          <w:highlight w:val="yellow"/>
+        </w:rPr>
+        <w:t>more than one of those classes</w:t>
+      </w:r>
+      <w:r>
+        <w:t xml:space="preserve"> (Pizza, </w:t>
+      </w:r>
+      <w:proofErr w:type="spellStart"/>
+      <w:r>
+        <w:t>PizzaBase</w:t>
+      </w:r>
+      <w:proofErr w:type="spellEnd"/>
+      <w:r>
+        <w:t xml:space="preserve"> and </w:t>
+      </w:r>
+      <w:proofErr w:type="spellStart"/>
+      <w:r>
+        <w:t>PizzaTopping</w:t>
+      </w:r>
+      <w:proofErr w:type="spellEnd"/>
+      <w:r>
+        <w:t>).</w:t>
+      </w:r>
+    </w:p>
+    <w:p>
+      <w:pPr>
+        <w:pStyle w:val="ListParagraph"/>
+        <w:numPr>
+          <w:ilvl w:val="0"/>
+          <w:numId w:val="18"/>
+        </w:numPr>
+      </w:pPr>
+      <w:r>
+        <w:t>In set theory terminology the intersection of these three classes is the empty set</w:t>
+      </w:r>
+      <w:r>
+        <w:t xml:space="preserve"> (</w:t>
+      </w:r>
+      <w:r>
+        <w:rPr>
+          <w:b/>
+          <w:bCs/>
+        </w:rPr>
+        <w:t>owl: Nothing</w:t>
+      </w:r>
+      <w:r>
+        <w:t>)</w:t>
+      </w:r>
+    </w:p>
+    <w:p>
+      <w:r>
+        <w:t>4.4 Create Class Hierarchy:</w:t>
+      </w:r>
+    </w:p>
+    <w:p>
+      <w:pPr>
+        <w:pStyle w:val="ListParagraph"/>
+        <w:numPr>
+          <w:ilvl w:val="0"/>
+          <w:numId w:val="19"/>
+        </w:numPr>
+      </w:pPr>
+      <w:r>
+        <w:t>We use class hierarchy to create multiple classes at once.</w:t>
+      </w:r>
+    </w:p>
+    <w:p>
+      <w:pPr>
+        <w:pStyle w:val="ListParagraph"/>
+        <w:numPr>
+          <w:ilvl w:val="0"/>
+          <w:numId w:val="19"/>
+        </w:numPr>
+      </w:pPr>
+      <w:r>
+        <w:t>The wizard can add for us the prefix and suffix</w:t>
+      </w:r>
+    </w:p>
+    <w:p>
+      <w:pPr>
+        <w:pStyle w:val="ListParagraph"/>
+        <w:numPr>
+          <w:ilvl w:val="0"/>
+          <w:numId w:val="19"/>
+        </w:numPr>
+      </w:pPr>
+      <w:r>
+        <w:t xml:space="preserve">For large ontologies, strict attention to naming of classes and other entities can </w:t>
+      </w:r>
+      <w:proofErr w:type="gramStart"/>
+      <w:r>
+        <w:t>prevent  potential</w:t>
+      </w:r>
+      <w:proofErr w:type="gramEnd"/>
+      <w:r>
+        <w:t xml:space="preserve"> confusion and bugs.</w:t>
+      </w:r>
+    </w:p>
+    <w:p/>
+    <w:p>
+      <w:r>
+        <w:t>4.6 OWL Properties:</w:t>
+      </w:r>
+    </w:p>
     <w:p/>
     <w:sectPr>
       <w:pgSz w:w="11906" w:h="16838"/>
@@ -1956,6 +2298,119 @@
     </w:lvl>
   </w:abstractNum>
   <w:abstractNum w:abstractNumId="3" w15:restartNumberingAfterBreak="0">
+    <w:nsid w:val="123535AD"/>
+    <w:multiLevelType w:val="hybridMultilevel"/>
+    <w:tmpl w:val="F5D6C6F6"/>
+    <w:lvl w:ilvl="0" w:tplc="1C090001">
+      <w:start w:val="1"/>
+      <w:numFmt w:val="bullet"/>
+      <w:lvlText w:val=""/>
+      <w:lvlJc w:val="left"/>
+      <w:pPr>
+        <w:ind w:left="720" w:hanging="360"/>
+      </w:pPr>
+      <w:rPr>
+        <w:rFonts w:ascii="Symbol" w:hAnsi="Symbol" w:hint="default"/>
+      </w:rPr>
+    </w:lvl>
+    <w:lvl w:ilvl="1" w:tplc="1C090003" w:tentative="1">
+      <w:start w:val="1"/>
+      <w:numFmt w:val="bullet"/>
+      <w:lvlText w:val="o"/>
+      <w:lvlJc w:val="left"/>
+      <w:pPr>
+        <w:ind w:left="1440" w:hanging="360"/>
+      </w:pPr>
+      <w:rPr>
+        <w:rFonts w:ascii="Courier New" w:hAnsi="Courier New" w:cs="Courier New" w:hint="default"/>
+      </w:rPr>
+    </w:lvl>
+    <w:lvl w:ilvl="2" w:tplc="1C090005" w:tentative="1">
+      <w:start w:val="1"/>
+      <w:numFmt w:val="bullet"/>
+      <w:lvlText w:val=""/>
+      <w:lvlJc w:val="left"/>
+      <w:pPr>
+        <w:ind w:left="2160" w:hanging="360"/>
+      </w:pPr>
+      <w:rPr>
+        <w:rFonts w:ascii="Wingdings" w:hAnsi="Wingdings" w:hint="default"/>
+      </w:rPr>
+    </w:lvl>
+    <w:lvl w:ilvl="3" w:tplc="1C090001" w:tentative="1">
+      <w:start w:val="1"/>
+      <w:numFmt w:val="bullet"/>
+      <w:lvlText w:val=""/>
+      <w:lvlJc w:val="left"/>
+      <w:pPr>
+        <w:ind w:left="2880" w:hanging="360"/>
+      </w:pPr>
+      <w:rPr>
+        <w:rFonts w:ascii="Symbol" w:hAnsi="Symbol" w:hint="default"/>
+      </w:rPr>
+    </w:lvl>
+    <w:lvl w:ilvl="4" w:tplc="1C090003" w:tentative="1">
+      <w:start w:val="1"/>
+      <w:numFmt w:val="bullet"/>
+      <w:lvlText w:val="o"/>
+      <w:lvlJc w:val="left"/>
+      <w:pPr>
+        <w:ind w:left="3600" w:hanging="360"/>
+      </w:pPr>
+      <w:rPr>
+        <w:rFonts w:ascii="Courier New" w:hAnsi="Courier New" w:cs="Courier New" w:hint="default"/>
+      </w:rPr>
+    </w:lvl>
+    <w:lvl w:ilvl="5" w:tplc="1C090005" w:tentative="1">
+      <w:start w:val="1"/>
+      <w:numFmt w:val="bullet"/>
+      <w:lvlText w:val=""/>
+      <w:lvlJc w:val="left"/>
+      <w:pPr>
+        <w:ind w:left="4320" w:hanging="360"/>
+      </w:pPr>
+      <w:rPr>
+        <w:rFonts w:ascii="Wingdings" w:hAnsi="Wingdings" w:hint="default"/>
+      </w:rPr>
+    </w:lvl>
+    <w:lvl w:ilvl="6" w:tplc="1C090001" w:tentative="1">
+      <w:start w:val="1"/>
+      <w:numFmt w:val="bullet"/>
+      <w:lvlText w:val=""/>
+      <w:lvlJc w:val="left"/>
+      <w:pPr>
+        <w:ind w:left="5040" w:hanging="360"/>
+      </w:pPr>
+      <w:rPr>
+        <w:rFonts w:ascii="Symbol" w:hAnsi="Symbol" w:hint="default"/>
+      </w:rPr>
+    </w:lvl>
+    <w:lvl w:ilvl="7" w:tplc="1C090003" w:tentative="1">
+      <w:start w:val="1"/>
+      <w:numFmt w:val="bullet"/>
+      <w:lvlText w:val="o"/>
+      <w:lvlJc w:val="left"/>
+      <w:pPr>
+        <w:ind w:left="5760" w:hanging="360"/>
+      </w:pPr>
+      <w:rPr>
+        <w:rFonts w:ascii="Courier New" w:hAnsi="Courier New" w:cs="Courier New" w:hint="default"/>
+      </w:rPr>
+    </w:lvl>
+    <w:lvl w:ilvl="8" w:tplc="1C090005" w:tentative="1">
+      <w:start w:val="1"/>
+      <w:numFmt w:val="bullet"/>
+      <w:lvlText w:val=""/>
+      <w:lvlJc w:val="left"/>
+      <w:pPr>
+        <w:ind w:left="6480" w:hanging="360"/>
+      </w:pPr>
+      <w:rPr>
+        <w:rFonts w:ascii="Wingdings" w:hAnsi="Wingdings" w:hint="default"/>
+      </w:rPr>
+    </w:lvl>
+  </w:abstractNum>
+  <w:abstractNum w:abstractNumId="4" w15:restartNumberingAfterBreak="0">
     <w:nsid w:val="189E15E6"/>
     <w:multiLevelType w:val="hybridMultilevel"/>
     <w:tmpl w:val="8BA23D68"/>
@@ -2068,7 +2523,7 @@
       </w:rPr>
     </w:lvl>
   </w:abstractNum>
-  <w:abstractNum w:abstractNumId="4" w15:restartNumberingAfterBreak="0">
+  <w:abstractNum w:abstractNumId="5" w15:restartNumberingAfterBreak="0">
     <w:nsid w:val="2BB463FF"/>
     <w:multiLevelType w:val="hybridMultilevel"/>
     <w:tmpl w:val="D70227E2"/>
@@ -2181,7 +2636,7 @@
       </w:rPr>
     </w:lvl>
   </w:abstractNum>
-  <w:abstractNum w:abstractNumId="5" w15:restartNumberingAfterBreak="0">
+  <w:abstractNum w:abstractNumId="6" w15:restartNumberingAfterBreak="0">
     <w:nsid w:val="2FF16C48"/>
     <w:multiLevelType w:val="hybridMultilevel"/>
     <w:tmpl w:val="8E7EDD1E"/>
@@ -2294,7 +2749,7 @@
       </w:rPr>
     </w:lvl>
   </w:abstractNum>
-  <w:abstractNum w:abstractNumId="6" w15:restartNumberingAfterBreak="0">
+  <w:abstractNum w:abstractNumId="7" w15:restartNumberingAfterBreak="0">
     <w:nsid w:val="31682EF5"/>
     <w:multiLevelType w:val="hybridMultilevel"/>
     <w:tmpl w:val="46A0BC7A"/>
@@ -2407,7 +2862,7 @@
       </w:rPr>
     </w:lvl>
   </w:abstractNum>
-  <w:abstractNum w:abstractNumId="7" w15:restartNumberingAfterBreak="0">
+  <w:abstractNum w:abstractNumId="8" w15:restartNumberingAfterBreak="0">
     <w:nsid w:val="3F485BCB"/>
     <w:multiLevelType w:val="hybridMultilevel"/>
     <w:tmpl w:val="A0708F78"/>
@@ -2520,7 +2975,346 @@
       </w:rPr>
     </w:lvl>
   </w:abstractNum>
-  <w:abstractNum w:abstractNumId="8" w15:restartNumberingAfterBreak="0">
+  <w:abstractNum w:abstractNumId="9" w15:restartNumberingAfterBreak="0">
+    <w:nsid w:val="429F12D1"/>
+    <w:multiLevelType w:val="hybridMultilevel"/>
+    <w:tmpl w:val="2DB4D91E"/>
+    <w:lvl w:ilvl="0" w:tplc="1C090001">
+      <w:start w:val="1"/>
+      <w:numFmt w:val="bullet"/>
+      <w:lvlText w:val=""/>
+      <w:lvlJc w:val="left"/>
+      <w:pPr>
+        <w:ind w:left="720" w:hanging="360"/>
+      </w:pPr>
+      <w:rPr>
+        <w:rFonts w:ascii="Symbol" w:hAnsi="Symbol" w:hint="default"/>
+      </w:rPr>
+    </w:lvl>
+    <w:lvl w:ilvl="1" w:tplc="1C090003" w:tentative="1">
+      <w:start w:val="1"/>
+      <w:numFmt w:val="bullet"/>
+      <w:lvlText w:val="o"/>
+      <w:lvlJc w:val="left"/>
+      <w:pPr>
+        <w:ind w:left="1440" w:hanging="360"/>
+      </w:pPr>
+      <w:rPr>
+        <w:rFonts w:ascii="Courier New" w:hAnsi="Courier New" w:cs="Courier New" w:hint="default"/>
+      </w:rPr>
+    </w:lvl>
+    <w:lvl w:ilvl="2" w:tplc="1C090005" w:tentative="1">
+      <w:start w:val="1"/>
+      <w:numFmt w:val="bullet"/>
+      <w:lvlText w:val=""/>
+      <w:lvlJc w:val="left"/>
+      <w:pPr>
+        <w:ind w:left="2160" w:hanging="360"/>
+      </w:pPr>
+      <w:rPr>
+        <w:rFonts w:ascii="Wingdings" w:hAnsi="Wingdings" w:hint="default"/>
+      </w:rPr>
+    </w:lvl>
+    <w:lvl w:ilvl="3" w:tplc="1C090001" w:tentative="1">
+      <w:start w:val="1"/>
+      <w:numFmt w:val="bullet"/>
+      <w:lvlText w:val=""/>
+      <w:lvlJc w:val="left"/>
+      <w:pPr>
+        <w:ind w:left="2880" w:hanging="360"/>
+      </w:pPr>
+      <w:rPr>
+        <w:rFonts w:ascii="Symbol" w:hAnsi="Symbol" w:hint="default"/>
+      </w:rPr>
+    </w:lvl>
+    <w:lvl w:ilvl="4" w:tplc="1C090003" w:tentative="1">
+      <w:start w:val="1"/>
+      <w:numFmt w:val="bullet"/>
+      <w:lvlText w:val="o"/>
+      <w:lvlJc w:val="left"/>
+      <w:pPr>
+        <w:ind w:left="3600" w:hanging="360"/>
+      </w:pPr>
+      <w:rPr>
+        <w:rFonts w:ascii="Courier New" w:hAnsi="Courier New" w:cs="Courier New" w:hint="default"/>
+      </w:rPr>
+    </w:lvl>
+    <w:lvl w:ilvl="5" w:tplc="1C090005" w:tentative="1">
+      <w:start w:val="1"/>
+      <w:numFmt w:val="bullet"/>
+      <w:lvlText w:val=""/>
+      <w:lvlJc w:val="left"/>
+      <w:pPr>
+        <w:ind w:left="4320" w:hanging="360"/>
+      </w:pPr>
+      <w:rPr>
+        <w:rFonts w:ascii="Wingdings" w:hAnsi="Wingdings" w:hint="default"/>
+      </w:rPr>
+    </w:lvl>
+    <w:lvl w:ilvl="6" w:tplc="1C090001" w:tentative="1">
+      <w:start w:val="1"/>
+      <w:numFmt w:val="bullet"/>
+      <w:lvlText w:val=""/>
+      <w:lvlJc w:val="left"/>
+      <w:pPr>
+        <w:ind w:left="5040" w:hanging="360"/>
+      </w:pPr>
+      <w:rPr>
+        <w:rFonts w:ascii="Symbol" w:hAnsi="Symbol" w:hint="default"/>
+      </w:rPr>
+    </w:lvl>
+    <w:lvl w:ilvl="7" w:tplc="1C090003" w:tentative="1">
+      <w:start w:val="1"/>
+      <w:numFmt w:val="bullet"/>
+      <w:lvlText w:val="o"/>
+      <w:lvlJc w:val="left"/>
+      <w:pPr>
+        <w:ind w:left="5760" w:hanging="360"/>
+      </w:pPr>
+      <w:rPr>
+        <w:rFonts w:ascii="Courier New" w:hAnsi="Courier New" w:cs="Courier New" w:hint="default"/>
+      </w:rPr>
+    </w:lvl>
+    <w:lvl w:ilvl="8" w:tplc="1C090005" w:tentative="1">
+      <w:start w:val="1"/>
+      <w:numFmt w:val="bullet"/>
+      <w:lvlText w:val=""/>
+      <w:lvlJc w:val="left"/>
+      <w:pPr>
+        <w:ind w:left="6480" w:hanging="360"/>
+      </w:pPr>
+      <w:rPr>
+        <w:rFonts w:ascii="Wingdings" w:hAnsi="Wingdings" w:hint="default"/>
+      </w:rPr>
+    </w:lvl>
+  </w:abstractNum>
+  <w:abstractNum w:abstractNumId="10" w15:restartNumberingAfterBreak="0">
+    <w:nsid w:val="4E554BC1"/>
+    <w:multiLevelType w:val="hybridMultilevel"/>
+    <w:tmpl w:val="BFC469F4"/>
+    <w:lvl w:ilvl="0" w:tplc="1C090001">
+      <w:start w:val="1"/>
+      <w:numFmt w:val="bullet"/>
+      <w:lvlText w:val=""/>
+      <w:lvlJc w:val="left"/>
+      <w:pPr>
+        <w:ind w:left="720" w:hanging="360"/>
+      </w:pPr>
+      <w:rPr>
+        <w:rFonts w:ascii="Symbol" w:hAnsi="Symbol" w:hint="default"/>
+      </w:rPr>
+    </w:lvl>
+    <w:lvl w:ilvl="1" w:tplc="1C090003" w:tentative="1">
+      <w:start w:val="1"/>
+      <w:numFmt w:val="bullet"/>
+      <w:lvlText w:val="o"/>
+      <w:lvlJc w:val="left"/>
+      <w:pPr>
+        <w:ind w:left="1440" w:hanging="360"/>
+      </w:pPr>
+      <w:rPr>
+        <w:rFonts w:ascii="Courier New" w:hAnsi="Courier New" w:cs="Courier New" w:hint="default"/>
+      </w:rPr>
+    </w:lvl>
+    <w:lvl w:ilvl="2" w:tplc="1C090005" w:tentative="1">
+      <w:start w:val="1"/>
+      <w:numFmt w:val="bullet"/>
+      <w:lvlText w:val=""/>
+      <w:lvlJc w:val="left"/>
+      <w:pPr>
+        <w:ind w:left="2160" w:hanging="360"/>
+      </w:pPr>
+      <w:rPr>
+        <w:rFonts w:ascii="Wingdings" w:hAnsi="Wingdings" w:hint="default"/>
+      </w:rPr>
+    </w:lvl>
+    <w:lvl w:ilvl="3" w:tplc="1C090001" w:tentative="1">
+      <w:start w:val="1"/>
+      <w:numFmt w:val="bullet"/>
+      <w:lvlText w:val=""/>
+      <w:lvlJc w:val="left"/>
+      <w:pPr>
+        <w:ind w:left="2880" w:hanging="360"/>
+      </w:pPr>
+      <w:rPr>
+        <w:rFonts w:ascii="Symbol" w:hAnsi="Symbol" w:hint="default"/>
+      </w:rPr>
+    </w:lvl>
+    <w:lvl w:ilvl="4" w:tplc="1C090003" w:tentative="1">
+      <w:start w:val="1"/>
+      <w:numFmt w:val="bullet"/>
+      <w:lvlText w:val="o"/>
+      <w:lvlJc w:val="left"/>
+      <w:pPr>
+        <w:ind w:left="3600" w:hanging="360"/>
+      </w:pPr>
+      <w:rPr>
+        <w:rFonts w:ascii="Courier New" w:hAnsi="Courier New" w:cs="Courier New" w:hint="default"/>
+      </w:rPr>
+    </w:lvl>
+    <w:lvl w:ilvl="5" w:tplc="1C090005" w:tentative="1">
+      <w:start w:val="1"/>
+      <w:numFmt w:val="bullet"/>
+      <w:lvlText w:val=""/>
+      <w:lvlJc w:val="left"/>
+      <w:pPr>
+        <w:ind w:left="4320" w:hanging="360"/>
+      </w:pPr>
+      <w:rPr>
+        <w:rFonts w:ascii="Wingdings" w:hAnsi="Wingdings" w:hint="default"/>
+      </w:rPr>
+    </w:lvl>
+    <w:lvl w:ilvl="6" w:tplc="1C090001" w:tentative="1">
+      <w:start w:val="1"/>
+      <w:numFmt w:val="bullet"/>
+      <w:lvlText w:val=""/>
+      <w:lvlJc w:val="left"/>
+      <w:pPr>
+        <w:ind w:left="5040" w:hanging="360"/>
+      </w:pPr>
+      <w:rPr>
+        <w:rFonts w:ascii="Symbol" w:hAnsi="Symbol" w:hint="default"/>
+      </w:rPr>
+    </w:lvl>
+    <w:lvl w:ilvl="7" w:tplc="1C090003" w:tentative="1">
+      <w:start w:val="1"/>
+      <w:numFmt w:val="bullet"/>
+      <w:lvlText w:val="o"/>
+      <w:lvlJc w:val="left"/>
+      <w:pPr>
+        <w:ind w:left="5760" w:hanging="360"/>
+      </w:pPr>
+      <w:rPr>
+        <w:rFonts w:ascii="Courier New" w:hAnsi="Courier New" w:cs="Courier New" w:hint="default"/>
+      </w:rPr>
+    </w:lvl>
+    <w:lvl w:ilvl="8" w:tplc="1C090005" w:tentative="1">
+      <w:start w:val="1"/>
+      <w:numFmt w:val="bullet"/>
+      <w:lvlText w:val=""/>
+      <w:lvlJc w:val="left"/>
+      <w:pPr>
+        <w:ind w:left="6480" w:hanging="360"/>
+      </w:pPr>
+      <w:rPr>
+        <w:rFonts w:ascii="Wingdings" w:hAnsi="Wingdings" w:hint="default"/>
+      </w:rPr>
+    </w:lvl>
+  </w:abstractNum>
+  <w:abstractNum w:abstractNumId="11" w15:restartNumberingAfterBreak="0">
+    <w:nsid w:val="59C241C5"/>
+    <w:multiLevelType w:val="hybridMultilevel"/>
+    <w:tmpl w:val="D64A6710"/>
+    <w:lvl w:ilvl="0" w:tplc="1C090001">
+      <w:start w:val="1"/>
+      <w:numFmt w:val="bullet"/>
+      <w:lvlText w:val=""/>
+      <w:lvlJc w:val="left"/>
+      <w:pPr>
+        <w:ind w:left="720" w:hanging="360"/>
+      </w:pPr>
+      <w:rPr>
+        <w:rFonts w:ascii="Symbol" w:hAnsi="Symbol" w:hint="default"/>
+      </w:rPr>
+    </w:lvl>
+    <w:lvl w:ilvl="1" w:tplc="1C090003" w:tentative="1">
+      <w:start w:val="1"/>
+      <w:numFmt w:val="bullet"/>
+      <w:lvlText w:val="o"/>
+      <w:lvlJc w:val="left"/>
+      <w:pPr>
+        <w:ind w:left="1440" w:hanging="360"/>
+      </w:pPr>
+      <w:rPr>
+        <w:rFonts w:ascii="Courier New" w:hAnsi="Courier New" w:cs="Courier New" w:hint="default"/>
+      </w:rPr>
+    </w:lvl>
+    <w:lvl w:ilvl="2" w:tplc="1C090005" w:tentative="1">
+      <w:start w:val="1"/>
+      <w:numFmt w:val="bullet"/>
+      <w:lvlText w:val=""/>
+      <w:lvlJc w:val="left"/>
+      <w:pPr>
+        <w:ind w:left="2160" w:hanging="360"/>
+      </w:pPr>
+      <w:rPr>
+        <w:rFonts w:ascii="Wingdings" w:hAnsi="Wingdings" w:hint="default"/>
+      </w:rPr>
+    </w:lvl>
+    <w:lvl w:ilvl="3" w:tplc="1C090001" w:tentative="1">
+      <w:start w:val="1"/>
+      <w:numFmt w:val="bullet"/>
+      <w:lvlText w:val=""/>
+      <w:lvlJc w:val="left"/>
+      <w:pPr>
+        <w:ind w:left="2880" w:hanging="360"/>
+      </w:pPr>
+      <w:rPr>
+        <w:rFonts w:ascii="Symbol" w:hAnsi="Symbol" w:hint="default"/>
+      </w:rPr>
+    </w:lvl>
+    <w:lvl w:ilvl="4" w:tplc="1C090003" w:tentative="1">
+      <w:start w:val="1"/>
+      <w:numFmt w:val="bullet"/>
+      <w:lvlText w:val="o"/>
+      <w:lvlJc w:val="left"/>
+      <w:pPr>
+        <w:ind w:left="3600" w:hanging="360"/>
+      </w:pPr>
+      <w:rPr>
+        <w:rFonts w:ascii="Courier New" w:hAnsi="Courier New" w:cs="Courier New" w:hint="default"/>
+      </w:rPr>
+    </w:lvl>
+    <w:lvl w:ilvl="5" w:tplc="1C090005" w:tentative="1">
+      <w:start w:val="1"/>
+      <w:numFmt w:val="bullet"/>
+      <w:lvlText w:val=""/>
+      <w:lvlJc w:val="left"/>
+      <w:pPr>
+        <w:ind w:left="4320" w:hanging="360"/>
+      </w:pPr>
+      <w:rPr>
+        <w:rFonts w:ascii="Wingdings" w:hAnsi="Wingdings" w:hint="default"/>
+      </w:rPr>
+    </w:lvl>
+    <w:lvl w:ilvl="6" w:tplc="1C090001" w:tentative="1">
+      <w:start w:val="1"/>
+      <w:numFmt w:val="bullet"/>
+      <w:lvlText w:val=""/>
+      <w:lvlJc w:val="left"/>
+      <w:pPr>
+        <w:ind w:left="5040" w:hanging="360"/>
+      </w:pPr>
+      <w:rPr>
+        <w:rFonts w:ascii="Symbol" w:hAnsi="Symbol" w:hint="default"/>
+      </w:rPr>
+    </w:lvl>
+    <w:lvl w:ilvl="7" w:tplc="1C090003" w:tentative="1">
+      <w:start w:val="1"/>
+      <w:numFmt w:val="bullet"/>
+      <w:lvlText w:val="o"/>
+      <w:lvlJc w:val="left"/>
+      <w:pPr>
+        <w:ind w:left="5760" w:hanging="360"/>
+      </w:pPr>
+      <w:rPr>
+        <w:rFonts w:ascii="Courier New" w:hAnsi="Courier New" w:cs="Courier New" w:hint="default"/>
+      </w:rPr>
+    </w:lvl>
+    <w:lvl w:ilvl="8" w:tplc="1C090005" w:tentative="1">
+      <w:start w:val="1"/>
+      <w:numFmt w:val="bullet"/>
+      <w:lvlText w:val=""/>
+      <w:lvlJc w:val="left"/>
+      <w:pPr>
+        <w:ind w:left="6480" w:hanging="360"/>
+      </w:pPr>
+      <w:rPr>
+        <w:rFonts w:ascii="Wingdings" w:hAnsi="Wingdings" w:hint="default"/>
+      </w:rPr>
+    </w:lvl>
+  </w:abstractNum>
+  <w:abstractNum w:abstractNumId="12" w15:restartNumberingAfterBreak="0">
     <w:nsid w:val="5B982584"/>
     <w:multiLevelType w:val="hybridMultilevel"/>
     <w:tmpl w:val="F6B05646"/>
@@ -2633,7 +3427,120 @@
       </w:rPr>
     </w:lvl>
   </w:abstractNum>
-  <w:abstractNum w:abstractNumId="9" w15:restartNumberingAfterBreak="0">
+  <w:abstractNum w:abstractNumId="13" w15:restartNumberingAfterBreak="0">
+    <w:nsid w:val="63353FE3"/>
+    <w:multiLevelType w:val="hybridMultilevel"/>
+    <w:tmpl w:val="70A28B60"/>
+    <w:lvl w:ilvl="0" w:tplc="1C090001">
+      <w:start w:val="1"/>
+      <w:numFmt w:val="bullet"/>
+      <w:lvlText w:val=""/>
+      <w:lvlJc w:val="left"/>
+      <w:pPr>
+        <w:ind w:left="720" w:hanging="360"/>
+      </w:pPr>
+      <w:rPr>
+        <w:rFonts w:ascii="Symbol" w:hAnsi="Symbol" w:hint="default"/>
+      </w:rPr>
+    </w:lvl>
+    <w:lvl w:ilvl="1" w:tplc="1C090003" w:tentative="1">
+      <w:start w:val="1"/>
+      <w:numFmt w:val="bullet"/>
+      <w:lvlText w:val="o"/>
+      <w:lvlJc w:val="left"/>
+      <w:pPr>
+        <w:ind w:left="1440" w:hanging="360"/>
+      </w:pPr>
+      <w:rPr>
+        <w:rFonts w:ascii="Courier New" w:hAnsi="Courier New" w:cs="Courier New" w:hint="default"/>
+      </w:rPr>
+    </w:lvl>
+    <w:lvl w:ilvl="2" w:tplc="1C090005" w:tentative="1">
+      <w:start w:val="1"/>
+      <w:numFmt w:val="bullet"/>
+      <w:lvlText w:val=""/>
+      <w:lvlJc w:val="left"/>
+      <w:pPr>
+        <w:ind w:left="2160" w:hanging="360"/>
+      </w:pPr>
+      <w:rPr>
+        <w:rFonts w:ascii="Wingdings" w:hAnsi="Wingdings" w:hint="default"/>
+      </w:rPr>
+    </w:lvl>
+    <w:lvl w:ilvl="3" w:tplc="1C090001" w:tentative="1">
+      <w:start w:val="1"/>
+      <w:numFmt w:val="bullet"/>
+      <w:lvlText w:val=""/>
+      <w:lvlJc w:val="left"/>
+      <w:pPr>
+        <w:ind w:left="2880" w:hanging="360"/>
+      </w:pPr>
+      <w:rPr>
+        <w:rFonts w:ascii="Symbol" w:hAnsi="Symbol" w:hint="default"/>
+      </w:rPr>
+    </w:lvl>
+    <w:lvl w:ilvl="4" w:tplc="1C090003" w:tentative="1">
+      <w:start w:val="1"/>
+      <w:numFmt w:val="bullet"/>
+      <w:lvlText w:val="o"/>
+      <w:lvlJc w:val="left"/>
+      <w:pPr>
+        <w:ind w:left="3600" w:hanging="360"/>
+      </w:pPr>
+      <w:rPr>
+        <w:rFonts w:ascii="Courier New" w:hAnsi="Courier New" w:cs="Courier New" w:hint="default"/>
+      </w:rPr>
+    </w:lvl>
+    <w:lvl w:ilvl="5" w:tplc="1C090005" w:tentative="1">
+      <w:start w:val="1"/>
+      <w:numFmt w:val="bullet"/>
+      <w:lvlText w:val=""/>
+      <w:lvlJc w:val="left"/>
+      <w:pPr>
+        <w:ind w:left="4320" w:hanging="360"/>
+      </w:pPr>
+      <w:rPr>
+        <w:rFonts w:ascii="Wingdings" w:hAnsi="Wingdings" w:hint="default"/>
+      </w:rPr>
+    </w:lvl>
+    <w:lvl w:ilvl="6" w:tplc="1C090001" w:tentative="1">
+      <w:start w:val="1"/>
+      <w:numFmt w:val="bullet"/>
+      <w:lvlText w:val=""/>
+      <w:lvlJc w:val="left"/>
+      <w:pPr>
+        <w:ind w:left="5040" w:hanging="360"/>
+      </w:pPr>
+      <w:rPr>
+        <w:rFonts w:ascii="Symbol" w:hAnsi="Symbol" w:hint="default"/>
+      </w:rPr>
+    </w:lvl>
+    <w:lvl w:ilvl="7" w:tplc="1C090003" w:tentative="1">
+      <w:start w:val="1"/>
+      <w:numFmt w:val="bullet"/>
+      <w:lvlText w:val="o"/>
+      <w:lvlJc w:val="left"/>
+      <w:pPr>
+        <w:ind w:left="5760" w:hanging="360"/>
+      </w:pPr>
+      <w:rPr>
+        <w:rFonts w:ascii="Courier New" w:hAnsi="Courier New" w:cs="Courier New" w:hint="default"/>
+      </w:rPr>
+    </w:lvl>
+    <w:lvl w:ilvl="8" w:tplc="1C090005" w:tentative="1">
+      <w:start w:val="1"/>
+      <w:numFmt w:val="bullet"/>
+      <w:lvlText w:val=""/>
+      <w:lvlJc w:val="left"/>
+      <w:pPr>
+        <w:ind w:left="6480" w:hanging="360"/>
+      </w:pPr>
+      <w:rPr>
+        <w:rFonts w:ascii="Wingdings" w:hAnsi="Wingdings" w:hint="default"/>
+      </w:rPr>
+    </w:lvl>
+  </w:abstractNum>
+  <w:abstractNum w:abstractNumId="14" w15:restartNumberingAfterBreak="0">
     <w:nsid w:val="711B5E17"/>
     <w:multiLevelType w:val="multilevel"/>
     <w:tmpl w:val="8884D5AE"/>
@@ -2782,7 +3689,120 @@
       </w:rPr>
     </w:lvl>
   </w:abstractNum>
-  <w:abstractNum w:abstractNumId="10" w15:restartNumberingAfterBreak="0">
+  <w:abstractNum w:abstractNumId="15" w15:restartNumberingAfterBreak="0">
+    <w:nsid w:val="73794431"/>
+    <w:multiLevelType w:val="hybridMultilevel"/>
+    <w:tmpl w:val="A23A3E6C"/>
+    <w:lvl w:ilvl="0" w:tplc="1C090001">
+      <w:start w:val="1"/>
+      <w:numFmt w:val="bullet"/>
+      <w:lvlText w:val=""/>
+      <w:lvlJc w:val="left"/>
+      <w:pPr>
+        <w:ind w:left="720" w:hanging="360"/>
+      </w:pPr>
+      <w:rPr>
+        <w:rFonts w:ascii="Symbol" w:hAnsi="Symbol" w:hint="default"/>
+      </w:rPr>
+    </w:lvl>
+    <w:lvl w:ilvl="1" w:tplc="1C090003" w:tentative="1">
+      <w:start w:val="1"/>
+      <w:numFmt w:val="bullet"/>
+      <w:lvlText w:val="o"/>
+      <w:lvlJc w:val="left"/>
+      <w:pPr>
+        <w:ind w:left="1440" w:hanging="360"/>
+      </w:pPr>
+      <w:rPr>
+        <w:rFonts w:ascii="Courier New" w:hAnsi="Courier New" w:cs="Courier New" w:hint="default"/>
+      </w:rPr>
+    </w:lvl>
+    <w:lvl w:ilvl="2" w:tplc="1C090005" w:tentative="1">
+      <w:start w:val="1"/>
+      <w:numFmt w:val="bullet"/>
+      <w:lvlText w:val=""/>
+      <w:lvlJc w:val="left"/>
+      <w:pPr>
+        <w:ind w:left="2160" w:hanging="360"/>
+      </w:pPr>
+      <w:rPr>
+        <w:rFonts w:ascii="Wingdings" w:hAnsi="Wingdings" w:hint="default"/>
+      </w:rPr>
+    </w:lvl>
+    <w:lvl w:ilvl="3" w:tplc="1C090001" w:tentative="1">
+      <w:start w:val="1"/>
+      <w:numFmt w:val="bullet"/>
+      <w:lvlText w:val=""/>
+      <w:lvlJc w:val="left"/>
+      <w:pPr>
+        <w:ind w:left="2880" w:hanging="360"/>
+      </w:pPr>
+      <w:rPr>
+        <w:rFonts w:ascii="Symbol" w:hAnsi="Symbol" w:hint="default"/>
+      </w:rPr>
+    </w:lvl>
+    <w:lvl w:ilvl="4" w:tplc="1C090003" w:tentative="1">
+      <w:start w:val="1"/>
+      <w:numFmt w:val="bullet"/>
+      <w:lvlText w:val="o"/>
+      <w:lvlJc w:val="left"/>
+      <w:pPr>
+        <w:ind w:left="3600" w:hanging="360"/>
+      </w:pPr>
+      <w:rPr>
+        <w:rFonts w:ascii="Courier New" w:hAnsi="Courier New" w:cs="Courier New" w:hint="default"/>
+      </w:rPr>
+    </w:lvl>
+    <w:lvl w:ilvl="5" w:tplc="1C090005" w:tentative="1">
+      <w:start w:val="1"/>
+      <w:numFmt w:val="bullet"/>
+      <w:lvlText w:val=""/>
+      <w:lvlJc w:val="left"/>
+      <w:pPr>
+        <w:ind w:left="4320" w:hanging="360"/>
+      </w:pPr>
+      <w:rPr>
+        <w:rFonts w:ascii="Wingdings" w:hAnsi="Wingdings" w:hint="default"/>
+      </w:rPr>
+    </w:lvl>
+    <w:lvl w:ilvl="6" w:tplc="1C090001" w:tentative="1">
+      <w:start w:val="1"/>
+      <w:numFmt w:val="bullet"/>
+      <w:lvlText w:val=""/>
+      <w:lvlJc w:val="left"/>
+      <w:pPr>
+        <w:ind w:left="5040" w:hanging="360"/>
+      </w:pPr>
+      <w:rPr>
+        <w:rFonts w:ascii="Symbol" w:hAnsi="Symbol" w:hint="default"/>
+      </w:rPr>
+    </w:lvl>
+    <w:lvl w:ilvl="7" w:tplc="1C090003" w:tentative="1">
+      <w:start w:val="1"/>
+      <w:numFmt w:val="bullet"/>
+      <w:lvlText w:val="o"/>
+      <w:lvlJc w:val="left"/>
+      <w:pPr>
+        <w:ind w:left="5760" w:hanging="360"/>
+      </w:pPr>
+      <w:rPr>
+        <w:rFonts w:ascii="Courier New" w:hAnsi="Courier New" w:cs="Courier New" w:hint="default"/>
+      </w:rPr>
+    </w:lvl>
+    <w:lvl w:ilvl="8" w:tplc="1C090005" w:tentative="1">
+      <w:start w:val="1"/>
+      <w:numFmt w:val="bullet"/>
+      <w:lvlText w:val=""/>
+      <w:lvlJc w:val="left"/>
+      <w:pPr>
+        <w:ind w:left="6480" w:hanging="360"/>
+      </w:pPr>
+      <w:rPr>
+        <w:rFonts w:ascii="Wingdings" w:hAnsi="Wingdings" w:hint="default"/>
+      </w:rPr>
+    </w:lvl>
+  </w:abstractNum>
+  <w:abstractNum w:abstractNumId="16" w15:restartNumberingAfterBreak="0">
     <w:nsid w:val="7707093F"/>
     <w:multiLevelType w:val="hybridMultilevel"/>
     <w:tmpl w:val="BBFC6948"/>
@@ -2895,7 +3915,7 @@
       </w:rPr>
     </w:lvl>
   </w:abstractNum>
-  <w:abstractNum w:abstractNumId="11" w15:restartNumberingAfterBreak="0">
+  <w:abstractNum w:abstractNumId="17" w15:restartNumberingAfterBreak="0">
     <w:nsid w:val="7AA132B3"/>
     <w:multiLevelType w:val="multilevel"/>
     <w:tmpl w:val="721894F8"/>
@@ -3044,7 +4064,7 @@
       </w:rPr>
     </w:lvl>
   </w:abstractNum>
-  <w:abstractNum w:abstractNumId="12" w15:restartNumberingAfterBreak="0">
+  <w:abstractNum w:abstractNumId="18" w15:restartNumberingAfterBreak="0">
     <w:nsid w:val="7AF27022"/>
     <w:multiLevelType w:val="multilevel"/>
     <w:tmpl w:val="0ABE8236"/>
@@ -3197,40 +4217,58 @@
     <w:abstractNumId w:val="1"/>
   </w:num>
   <w:num w:numId="2" w16cid:durableId="1623489574">
-    <w:abstractNumId w:val="12"/>
+    <w:abstractNumId w:val="18"/>
   </w:num>
   <w:num w:numId="3" w16cid:durableId="1036855525">
-    <w:abstractNumId w:val="11"/>
+    <w:abstractNumId w:val="17"/>
   </w:num>
   <w:num w:numId="4" w16cid:durableId="1398014333">
-    <w:abstractNumId w:val="9"/>
+    <w:abstractNumId w:val="14"/>
   </w:num>
   <w:num w:numId="5" w16cid:durableId="888567217">
     <w:abstractNumId w:val="2"/>
   </w:num>
   <w:num w:numId="6" w16cid:durableId="1185023198">
-    <w:abstractNumId w:val="8"/>
+    <w:abstractNumId w:val="12"/>
   </w:num>
   <w:num w:numId="7" w16cid:durableId="812022696">
+    <w:abstractNumId w:val="6"/>
+  </w:num>
+  <w:num w:numId="8" w16cid:durableId="471674737">
     <w:abstractNumId w:val="5"/>
   </w:num>
-  <w:num w:numId="8" w16cid:durableId="471674737">
+  <w:num w:numId="9" w16cid:durableId="981733150">
     <w:abstractNumId w:val="4"/>
-  </w:num>
-  <w:num w:numId="9" w16cid:durableId="981733150">
-    <w:abstractNumId w:val="3"/>
   </w:num>
   <w:num w:numId="10" w16cid:durableId="176888616">
     <w:abstractNumId w:val="0"/>
   </w:num>
   <w:num w:numId="11" w16cid:durableId="111285185">
+    <w:abstractNumId w:val="16"/>
+  </w:num>
+  <w:num w:numId="12" w16cid:durableId="1791703181">
+    <w:abstractNumId w:val="8"/>
+  </w:num>
+  <w:num w:numId="13" w16cid:durableId="90785770">
+    <w:abstractNumId w:val="7"/>
+  </w:num>
+  <w:num w:numId="14" w16cid:durableId="1507135522">
+    <w:abstractNumId w:val="3"/>
+  </w:num>
+  <w:num w:numId="15" w16cid:durableId="1113095572">
+    <w:abstractNumId w:val="13"/>
+  </w:num>
+  <w:num w:numId="16" w16cid:durableId="595676180">
+    <w:abstractNumId w:val="11"/>
+  </w:num>
+  <w:num w:numId="17" w16cid:durableId="244462840">
     <w:abstractNumId w:val="10"/>
   </w:num>
-  <w:num w:numId="12" w16cid:durableId="1791703181">
-    <w:abstractNumId w:val="7"/>
+  <w:num w:numId="18" w16cid:durableId="1741175160">
+    <w:abstractNumId w:val="15"/>
   </w:num>
-  <w:num w:numId="13" w16cid:durableId="90785770">
-    <w:abstractNumId w:val="6"/>
+  <w:num w:numId="19" w16cid:durableId="1081178772">
+    <w:abstractNumId w:val="9"/>
   </w:num>
 </w:numbering>
 </file>

</xml_diff>